<commit_message>
added diagram and report
</commit_message>
<xml_diff>
--- a/ProjectReport.docx
+++ b/ProjectReport.docx
@@ -3,75 +3,1777 @@
 <w:document xmlns:wpc="http://schemas.microsoft.com/office/word/2010/wordprocessingCanvas" xmlns:cx="http://schemas.microsoft.com/office/drawing/2014/chartex" xmlns:cx1="http://schemas.microsoft.com/office/drawing/2015/9/8/chartex" xmlns:cx2="http://schemas.microsoft.com/office/drawing/2015/10/21/chartex" xmlns:cx3="http://schemas.microsoft.com/office/drawing/2016/5/9/chartex" xmlns:cx4="http://schemas.microsoft.com/office/drawing/2016/5/10/chartex" xmlns:cx5="http://schemas.microsoft.com/office/drawing/2016/5/11/chartex" xmlns:cx6="http://schemas.microsoft.com/office/drawing/2016/5/12/chartex" xmlns:cx7="http://schemas.microsoft.com/office/drawing/2016/5/13/chartex" xmlns:cx8="http://schemas.microsoft.com/office/drawing/2016/5/14/chartex" xmlns:mc="http://schemas.openxmlformats.org/markup-compatibility/2006" xmlns:aink="http://schemas.microsoft.com/office/drawing/2016/ink" xmlns:am3d="http://schemas.microsoft.com/office/drawing/2017/model3d" xmlns:o="urn:schemas-microsoft-com:office:office" xmlns:r="http://schemas.openxmlformats.org/officeDocument/2006/relationships" xmlns:m="http://schemas.openxmlformats.org/officeDocument/2006/math" xmlns:v="urn:schemas-microsoft-com:vml" xmlns:wp14="http://schemas.microsoft.com/office/word/2010/wordprocessingDrawing" xmlns:wp="http://schemas.openxmlformats.org/drawingml/2006/wordprocessingDrawing" xmlns:w10="urn:schemas-microsoft-com:office:word" xmlns:w="http://schemas.openxmlformats.org/wordprocessingml/2006/main" xmlns:w14="http://schemas.microsoft.com/office/word/2010/wordml" xmlns:w15="http://schemas.microsoft.com/office/word/2012/wordml" xmlns:w16cex="http://schemas.microsoft.com/office/word/2018/wordml/cex" xmlns:w16cid="http://schemas.microsoft.com/office/word/2016/wordml/cid" xmlns:w16="http://schemas.microsoft.com/office/word/2018/wordml" xmlns:w16se="http://schemas.microsoft.com/office/word/2015/wordml/symex" xmlns:wpg="http://schemas.microsoft.com/office/word/2010/wordprocessingGroup" xmlns:wpi="http://schemas.microsoft.com/office/word/2010/wordprocessingInk" xmlns:wne="http://schemas.microsoft.com/office/word/2006/wordml" xmlns:wps="http://schemas.microsoft.com/office/word/2010/wordprocessingShape" mc:Ignorable="w14 w15 w16se w16cid w16 w16cex wp14">
   <w:body>
     <w:p>
-      <w:r>
+      <w:pPr>
+        <w:pStyle w:val="Title"/>
+        <w:rPr>
+          <w:rFonts w:ascii="Arial" w:hAnsi="Arial" w:cs="Arial"/>
+        </w:rPr>
+      </w:pPr>
+      <w:r>
+        <w:rPr>
+          <w:rFonts w:ascii="Arial" w:hAnsi="Arial" w:cs="Arial"/>
+        </w:rPr>
         <w:t xml:space="preserve">Project </w:t>
       </w:r>
       <w:r>
+        <w:rPr>
+          <w:rFonts w:ascii="Arial" w:hAnsi="Arial" w:cs="Arial"/>
+        </w:rPr>
         <w:t>Report</w:t>
       </w:r>
     </w:p>
     <w:p>
-      <w:r>
+      <w:pPr>
+        <w:pStyle w:val="Subtitle"/>
+        <w:rPr>
+          <w:rFonts w:ascii="Arial" w:hAnsi="Arial" w:cs="Arial"/>
+        </w:rPr>
+      </w:pPr>
+      <w:r>
+        <w:rPr>
+          <w:rFonts w:ascii="Arial" w:hAnsi="Arial" w:cs="Arial"/>
+        </w:rPr>
         <w:t>Design and Analysis of Algorithms</w:t>
       </w:r>
       <w:r>
+        <w:rPr>
+          <w:rFonts w:ascii="Arial" w:hAnsi="Arial" w:cs="Arial"/>
+        </w:rPr>
         <w:t xml:space="preserve"> CS302</w:t>
       </w:r>
     </w:p>
     <w:p>
-      <w:r>
-        <w:t>Group Members: Syed Abdullah Muzaffar (18K-0169)</w:t>
-      </w:r>
-    </w:p>
-    <w:p>
-      <w:r>
+      <w:pPr>
+        <w:rPr>
+          <w:rFonts w:ascii="Arial" w:hAnsi="Arial" w:cs="Arial"/>
+        </w:rPr>
+      </w:pPr>
+    </w:p>
+    <w:p>
+      <w:pPr>
+        <w:rPr>
+          <w:rFonts w:ascii="Arial" w:hAnsi="Arial" w:cs="Arial"/>
+          <w:sz w:val="24"/>
+          <w:szCs w:val="24"/>
+        </w:rPr>
+      </w:pPr>
+      <w:r>
+        <w:rPr>
+          <w:rFonts w:ascii="Arial" w:hAnsi="Arial" w:cs="Arial"/>
+          <w:sz w:val="24"/>
+          <w:szCs w:val="24"/>
+        </w:rPr>
+        <w:t>Group Member</w:t>
+      </w:r>
+      <w:r>
+        <w:rPr>
+          <w:rFonts w:ascii="Arial" w:hAnsi="Arial" w:cs="Arial"/>
+          <w:sz w:val="24"/>
+          <w:szCs w:val="24"/>
+        </w:rPr>
+        <w:t>(s)</w:t>
+      </w:r>
+      <w:r>
+        <w:rPr>
+          <w:rFonts w:ascii="Arial" w:hAnsi="Arial" w:cs="Arial"/>
+          <w:sz w:val="24"/>
+          <w:szCs w:val="24"/>
+        </w:rPr>
+        <w:t>: Syed Abdullah Muzaffar (18K-0169)</w:t>
+      </w:r>
+    </w:p>
+    <w:p>
+      <w:pPr>
+        <w:rPr>
+          <w:rFonts w:ascii="Arial" w:hAnsi="Arial" w:cs="Arial"/>
+          <w:sz w:val="24"/>
+          <w:szCs w:val="24"/>
+        </w:rPr>
+      </w:pPr>
+      <w:r>
+        <w:rPr>
+          <w:rFonts w:ascii="Arial" w:hAnsi="Arial" w:cs="Arial"/>
+          <w:sz w:val="24"/>
+          <w:szCs w:val="24"/>
+        </w:rPr>
         <w:t>Section: 5H</w:t>
       </w:r>
     </w:p>
     <w:p>
-      <w:r>
+      <w:pPr>
+        <w:rPr>
+          <w:rFonts w:ascii="Arial" w:hAnsi="Arial" w:cs="Arial"/>
+          <w:sz w:val="24"/>
+          <w:szCs w:val="24"/>
+        </w:rPr>
+      </w:pPr>
+      <w:r>
+        <w:rPr>
+          <w:rFonts w:ascii="Arial" w:hAnsi="Arial" w:cs="Arial"/>
+          <w:sz w:val="24"/>
+          <w:szCs w:val="24"/>
+        </w:rPr>
         <w:t>Instructor:</w:t>
       </w:r>
+      <w:r>
+        <w:rPr>
+          <w:rFonts w:ascii="Arial" w:hAnsi="Arial" w:cs="Arial"/>
+          <w:sz w:val="24"/>
+          <w:szCs w:val="24"/>
+        </w:rPr>
+        <w:t xml:space="preserve"> Muhammad Sohail Afzal</w:t>
+      </w:r>
+    </w:p>
+    <w:p>
+      <w:pPr>
+        <w:rPr>
+          <w:rFonts w:ascii="Arial" w:hAnsi="Arial" w:cs="Arial"/>
+        </w:rPr>
+      </w:pPr>
+    </w:p>
+    <w:p>
+      <w:pPr>
+        <w:rPr>
+          <w:rFonts w:ascii="Arial" w:hAnsi="Arial" w:cs="Arial"/>
+        </w:rPr>
+      </w:pPr>
+      <w:r>
+        <w:rPr>
+          <w:rFonts w:ascii="Arial" w:hAnsi="Arial" w:cs="Arial"/>
+          <w:b/>
+          <w:bCs/>
+          <w:sz w:val="32"/>
+          <w:szCs w:val="32"/>
+        </w:rPr>
+        <w:t>Abstract</w:t>
+      </w:r>
+      <w:r>
+        <w:rPr>
+          <w:rFonts w:ascii="Arial" w:hAnsi="Arial" w:cs="Arial"/>
+        </w:rPr>
+        <w:t>:</w:t>
+      </w:r>
+    </w:p>
+    <w:p>
+      <w:pPr>
+        <w:rPr>
+          <w:rFonts w:ascii="Arial" w:hAnsi="Arial" w:cs="Arial"/>
+        </w:rPr>
+      </w:pPr>
+      <w:r>
+        <w:rPr>
+          <w:rFonts w:ascii="Arial" w:hAnsi="Arial" w:cs="Arial"/>
+        </w:rPr>
+        <w:t>An</w:t>
+      </w:r>
+      <w:r>
+        <w:rPr>
+          <w:rFonts w:ascii="Arial" w:hAnsi="Arial" w:cs="Arial"/>
+        </w:rPr>
+        <w:t xml:space="preserve"> implementation of some of the dynamic programming algorithms that were taught in the course.</w:t>
+      </w:r>
+    </w:p>
+    <w:p>
+      <w:pPr>
+        <w:rPr>
+          <w:rFonts w:ascii="Arial" w:hAnsi="Arial" w:cs="Arial"/>
+          <w:b/>
+          <w:bCs/>
+          <w:sz w:val="32"/>
+          <w:szCs w:val="32"/>
+        </w:rPr>
+      </w:pPr>
+      <w:r>
+        <w:rPr>
+          <w:rFonts w:ascii="Arial" w:hAnsi="Arial" w:cs="Arial"/>
+          <w:b/>
+          <w:bCs/>
+          <w:sz w:val="32"/>
+          <w:szCs w:val="32"/>
+        </w:rPr>
+        <w:t>Introduction:</w:t>
+      </w:r>
+    </w:p>
+    <w:p>
+      <w:pPr>
+        <w:rPr>
+          <w:rFonts w:ascii="Arial" w:hAnsi="Arial" w:cs="Arial"/>
+        </w:rPr>
+      </w:pPr>
+      <w:r>
+        <w:rPr>
+          <w:rFonts w:ascii="Arial" w:hAnsi="Arial" w:cs="Arial"/>
+        </w:rPr>
+        <w:t>An app that provides users the ability to run these algorithms on their smartphones</w:t>
+      </w:r>
+      <w:r>
+        <w:rPr>
+          <w:rFonts w:ascii="Arial" w:hAnsi="Arial" w:cs="Arial"/>
+        </w:rPr>
+        <w:t>, and either select from a preset 10 input cases, or generate some randomly.</w:t>
+      </w:r>
+    </w:p>
+    <w:p>
+      <w:pPr>
+        <w:rPr>
+          <w:rFonts w:ascii="Arial" w:hAnsi="Arial" w:cs="Arial"/>
+        </w:rPr>
+      </w:pPr>
+    </w:p>
+    <w:p>
+      <w:pPr>
+        <w:rPr>
+          <w:rFonts w:ascii="Arial" w:hAnsi="Arial" w:cs="Arial"/>
+        </w:rPr>
+      </w:pPr>
+      <w:r>
+        <w:rPr>
+          <w:rFonts w:ascii="Arial" w:hAnsi="Arial" w:cs="Arial"/>
+          <w:b/>
+          <w:bCs/>
+          <w:sz w:val="32"/>
+          <w:szCs w:val="32"/>
+        </w:rPr>
+        <w:t>Proposed System:</w:t>
+      </w:r>
+      <w:r>
+        <w:rPr>
+          <w:rFonts w:ascii="Arial" w:hAnsi="Arial" w:cs="Arial"/>
+        </w:rPr>
+        <w:t xml:space="preserve"> </w:t>
+      </w:r>
+    </w:p>
+    <w:p>
+      <w:pPr>
+        <w:rPr>
+          <w:rFonts w:ascii="Arial" w:hAnsi="Arial" w:cs="Arial"/>
+        </w:rPr>
+      </w:pPr>
+      <w:r>
+        <w:rPr>
+          <w:rFonts w:ascii="Arial" w:hAnsi="Arial" w:cs="Arial"/>
+          <w:noProof/>
+        </w:rPr>
+        <w:drawing>
+          <wp:inline distT="0" distB="0" distL="0" distR="0" wp14:anchorId="1B696198" wp14:editId="3F3E4690">
+            <wp:extent cx="3708400" cy="1981200"/>
+            <wp:effectExtent l="0" t="0" r="6350" b="0"/>
+            <wp:docPr id="2" name="Picture 2"/>
+            <wp:cNvGraphicFramePr>
+              <a:graphicFrameLocks xmlns:a="http://schemas.openxmlformats.org/drawingml/2006/main" noChangeAspect="1"/>
+            </wp:cNvGraphicFramePr>
+            <a:graphic xmlns:a="http://schemas.openxmlformats.org/drawingml/2006/main">
+              <a:graphicData uri="http://schemas.openxmlformats.org/drawingml/2006/picture">
+                <pic:pic xmlns:pic="http://schemas.openxmlformats.org/drawingml/2006/picture">
+                  <pic:nvPicPr>
+                    <pic:cNvPr id="0" name="Picture 2"/>
+                    <pic:cNvPicPr>
+                      <a:picLocks noChangeAspect="1" noChangeArrowheads="1"/>
+                    </pic:cNvPicPr>
+                  </pic:nvPicPr>
+                  <pic:blipFill>
+                    <a:blip r:embed="rId5">
+                      <a:extLst>
+                        <a:ext uri="{28A0092B-C50C-407E-A947-70E740481C1C}">
+                          <a14:useLocalDpi xmlns:a14="http://schemas.microsoft.com/office/drawing/2010/main" val="0"/>
+                        </a:ext>
+                      </a:extLst>
+                    </a:blip>
+                    <a:srcRect/>
+                    <a:stretch>
+                      <a:fillRect/>
+                    </a:stretch>
+                  </pic:blipFill>
+                  <pic:spPr bwMode="auto">
+                    <a:xfrm>
+                      <a:off x="0" y="0"/>
+                      <a:ext cx="3708400" cy="1981200"/>
+                    </a:xfrm>
+                    <a:prstGeom prst="rect">
+                      <a:avLst/>
+                    </a:prstGeom>
+                    <a:noFill/>
+                    <a:ln>
+                      <a:noFill/>
+                    </a:ln>
+                  </pic:spPr>
+                </pic:pic>
+              </a:graphicData>
+            </a:graphic>
+          </wp:inline>
+        </w:drawing>
+      </w:r>
+    </w:p>
+    <w:p>
+      <w:pPr>
+        <w:rPr>
+          <w:rFonts w:ascii="Arial" w:hAnsi="Arial" w:cs="Arial"/>
+        </w:rPr>
+      </w:pPr>
+      <w:r>
+        <w:rPr>
+          <w:rFonts w:ascii="Arial" w:hAnsi="Arial" w:cs="Arial"/>
+        </w:rPr>
+        <w:t>The user starts off at the main menu, where they can select an algorithm, and run the valid input cases (or generate random ones). The selected Input cases, solution and Time taken are presented.</w:t>
+      </w:r>
+      <w:r>
+        <w:rPr>
+          <w:rFonts w:ascii="Arial" w:hAnsi="Arial" w:cs="Arial"/>
+        </w:rPr>
+        <w:t xml:space="preserve"> The user can return to the main menu to select another algorithm anytime.</w:t>
+      </w:r>
+      <w:r>
+        <w:rPr>
+          <w:rFonts w:ascii="Arial" w:hAnsi="Arial" w:cs="Arial"/>
+        </w:rPr>
+        <w:br w:type="page"/>
+      </w:r>
+    </w:p>
+    <w:p>
+      <w:pPr>
+        <w:rPr>
+          <w:rFonts w:ascii="Arial" w:hAnsi="Arial" w:cs="Arial"/>
+        </w:rPr>
+      </w:pPr>
+      <w:r>
+        <w:rPr>
+          <w:rFonts w:ascii="Arial" w:hAnsi="Arial" w:cs="Arial"/>
+          <w:b/>
+          <w:bCs/>
+          <w:sz w:val="32"/>
+          <w:szCs w:val="32"/>
+        </w:rPr>
+        <w:lastRenderedPageBreak/>
+        <w:t>Experimental Setup:</w:t>
+      </w:r>
+      <w:r>
+        <w:rPr>
+          <w:rFonts w:ascii="Arial" w:hAnsi="Arial" w:cs="Arial"/>
+        </w:rPr>
+        <w:br/>
+        <w:t>The Inputs are divided into 4 Categories, which we shall label (</w:t>
+      </w:r>
+      <w:proofErr w:type="gramStart"/>
+      <w:r>
+        <w:rPr>
+          <w:rFonts w:ascii="Arial" w:hAnsi="Arial" w:cs="Arial"/>
+        </w:rPr>
+        <w:t>A,B</w:t>
+      </w:r>
+      <w:proofErr w:type="gramEnd"/>
+      <w:r>
+        <w:rPr>
+          <w:rFonts w:ascii="Arial" w:hAnsi="Arial" w:cs="Arial"/>
+        </w:rPr>
+        <w:t>,C,D)</w:t>
+      </w:r>
+      <w:r>
+        <w:rPr>
+          <w:rFonts w:ascii="Arial" w:hAnsi="Arial" w:cs="Arial"/>
+        </w:rPr>
+        <w:t>. All Inputs allow for random generation.</w:t>
+      </w:r>
+    </w:p>
+    <w:p>
+      <w:pPr>
+        <w:rPr>
+          <w:rFonts w:ascii="Arial" w:hAnsi="Arial" w:cs="Arial"/>
+        </w:rPr>
+      </w:pPr>
+      <w:r>
+        <w:rPr>
+          <w:rFonts w:ascii="Arial" w:hAnsi="Arial" w:cs="Arial"/>
+          <w:b/>
+          <w:bCs/>
+        </w:rPr>
+        <w:t>Category A:</w:t>
+      </w:r>
+    </w:p>
+    <w:p>
+      <w:pPr>
+        <w:rPr>
+          <w:rFonts w:ascii="Arial" w:hAnsi="Arial" w:cs="Arial"/>
+        </w:rPr>
+      </w:pPr>
+      <w:r>
+        <w:rPr>
+          <w:rFonts w:ascii="Arial" w:hAnsi="Arial" w:cs="Arial"/>
+        </w:rPr>
+        <w:t>Applicable for:</w:t>
+      </w:r>
+    </w:p>
+    <w:p>
+      <w:pPr>
+        <w:pStyle w:val="ListParagraph"/>
+        <w:numPr>
+          <w:ilvl w:val="0"/>
+          <w:numId w:val="1"/>
+        </w:numPr>
+        <w:rPr>
+          <w:rFonts w:ascii="Arial" w:hAnsi="Arial" w:cs="Arial"/>
+        </w:rPr>
+      </w:pPr>
+      <w:r>
+        <w:rPr>
+          <w:rFonts w:ascii="Arial" w:hAnsi="Arial" w:cs="Arial"/>
+        </w:rPr>
+        <w:t>"Longest Common Subsequence"</w:t>
+      </w:r>
+    </w:p>
+    <w:p>
+      <w:pPr>
+        <w:pStyle w:val="ListParagraph"/>
+        <w:numPr>
+          <w:ilvl w:val="0"/>
+          <w:numId w:val="1"/>
+        </w:numPr>
+        <w:rPr>
+          <w:rFonts w:ascii="Arial" w:hAnsi="Arial" w:cs="Arial"/>
+        </w:rPr>
+      </w:pPr>
+      <w:r>
+        <w:rPr>
+          <w:rFonts w:ascii="Arial" w:hAnsi="Arial" w:cs="Arial"/>
+        </w:rPr>
+        <w:t>"Shortest Common Supersequence"</w:t>
+      </w:r>
+    </w:p>
+    <w:p>
+      <w:pPr>
+        <w:pStyle w:val="ListParagraph"/>
+        <w:numPr>
+          <w:ilvl w:val="0"/>
+          <w:numId w:val="1"/>
+        </w:numPr>
+        <w:rPr>
+          <w:rFonts w:ascii="Arial" w:hAnsi="Arial" w:cs="Arial"/>
+        </w:rPr>
+      </w:pPr>
+      <w:r>
+        <w:rPr>
+          <w:rFonts w:ascii="Arial" w:hAnsi="Arial" w:cs="Arial"/>
+        </w:rPr>
+        <w:t>"</w:t>
+      </w:r>
+      <w:proofErr w:type="gramStart"/>
+      <w:r>
+        <w:rPr>
+          <w:rFonts w:ascii="Arial" w:hAnsi="Arial" w:cs="Arial"/>
+        </w:rPr>
+        <w:t>Levenshtein(</w:t>
+      </w:r>
+      <w:proofErr w:type="gramEnd"/>
+      <w:r>
+        <w:rPr>
+          <w:rFonts w:ascii="Arial" w:hAnsi="Arial" w:cs="Arial"/>
+        </w:rPr>
+        <w:t>Edit) Distance"</w:t>
+      </w:r>
+    </w:p>
+    <w:p>
+      <w:pPr>
+        <w:rPr>
+          <w:rFonts w:ascii="Arial" w:hAnsi="Arial" w:cs="Arial"/>
+        </w:rPr>
+      </w:pPr>
+      <w:r>
+        <w:rPr>
+          <w:rFonts w:ascii="Arial" w:hAnsi="Arial" w:cs="Arial"/>
+        </w:rPr>
+        <w:t>The Input Dataset consists of 10 Text Files(1-10.csv), which contain t</w:t>
+      </w:r>
+      <w:r>
+        <w:rPr>
+          <w:rFonts w:ascii="Arial" w:hAnsi="Arial" w:cs="Arial"/>
+        </w:rPr>
+        <w:t xml:space="preserve">wo </w:t>
+      </w:r>
+      <w:r>
+        <w:rPr>
+          <w:rFonts w:ascii="Arial" w:hAnsi="Arial" w:cs="Arial"/>
+        </w:rPr>
+        <w:t xml:space="preserve">string </w:t>
+      </w:r>
+      <w:r>
+        <w:rPr>
+          <w:rFonts w:ascii="Arial" w:hAnsi="Arial" w:cs="Arial"/>
+        </w:rPr>
+        <w:t xml:space="preserve">sequences using alphabets of </w:t>
+      </w:r>
+      <w:r>
+        <w:rPr>
+          <w:rFonts w:ascii="Arial" w:hAnsi="Arial" w:cs="Arial"/>
+        </w:rPr>
+        <w:t>the</w:t>
+      </w:r>
+      <w:r>
+        <w:rPr>
+          <w:rFonts w:ascii="Arial" w:hAnsi="Arial" w:cs="Arial"/>
+        </w:rPr>
+        <w:t xml:space="preserve"> name in random order and</w:t>
+      </w:r>
+      <w:r>
+        <w:rPr>
+          <w:rFonts w:ascii="Arial" w:hAnsi="Arial" w:cs="Arial"/>
+        </w:rPr>
+        <w:t xml:space="preserve"> frequency, of length a random number between </w:t>
+      </w:r>
+      <w:r>
+        <w:rPr>
+          <w:rFonts w:ascii="Arial" w:hAnsi="Arial" w:cs="Arial"/>
+        </w:rPr>
+        <w:t xml:space="preserve">30 to 100 characters. </w:t>
+      </w:r>
+    </w:p>
+    <w:p>
+      <w:pPr>
+        <w:rPr>
+          <w:rFonts w:ascii="Arial" w:hAnsi="Arial" w:cs="Arial"/>
+        </w:rPr>
+      </w:pPr>
+      <w:proofErr w:type="gramStart"/>
+      <w:r>
+        <w:rPr>
+          <w:rFonts w:ascii="Arial" w:hAnsi="Arial" w:cs="Arial"/>
+        </w:rPr>
+        <w:t>e.g.</w:t>
+      </w:r>
+      <w:proofErr w:type="gramEnd"/>
+      <w:r>
+        <w:rPr>
+          <w:rFonts w:ascii="Arial" w:hAnsi="Arial" w:cs="Arial"/>
+        </w:rPr>
+        <w:t xml:space="preserve"> </w:t>
+      </w:r>
+      <w:r>
+        <w:rPr>
+          <w:rFonts w:ascii="Arial" w:hAnsi="Arial" w:cs="Arial"/>
+        </w:rPr>
+        <w:t xml:space="preserve">name = </w:t>
+      </w:r>
+      <w:r>
+        <w:rPr>
+          <w:rFonts w:ascii="Arial" w:hAnsi="Arial" w:cs="Arial"/>
+        </w:rPr>
+        <w:t>ABDULLAH</w:t>
+      </w:r>
+    </w:p>
+    <w:p>
+      <w:pPr>
+        <w:rPr>
+          <w:rFonts w:ascii="Arial" w:hAnsi="Arial" w:cs="Arial"/>
+        </w:rPr>
+      </w:pPr>
+      <w:r>
+        <w:rPr>
+          <w:rFonts w:ascii="Arial" w:hAnsi="Arial" w:cs="Arial"/>
+        </w:rPr>
+        <w:t xml:space="preserve">String X = </w:t>
+      </w:r>
+      <w:r>
+        <w:rPr>
+          <w:rFonts w:ascii="Arial" w:hAnsi="Arial" w:cs="Arial"/>
+        </w:rPr>
+        <w:t>HBLBDADBADABABDLLUDDUHALHDLAHALLABDHUHLHLHAH</w:t>
+      </w:r>
+    </w:p>
+    <w:p>
+      <w:pPr>
+        <w:rPr>
+          <w:rFonts w:ascii="Arial" w:hAnsi="Arial" w:cs="Arial"/>
+        </w:rPr>
+      </w:pPr>
+      <w:r>
+        <w:rPr>
+          <w:rFonts w:ascii="Arial" w:hAnsi="Arial" w:cs="Arial"/>
+        </w:rPr>
+        <w:t>String Y = LLUBDAHUHLLABDALLBUDUAHHLBDDBAHAAALAUU</w:t>
+      </w:r>
+    </w:p>
+    <w:p>
+      <w:pPr>
+        <w:rPr>
+          <w:rFonts w:ascii="Arial" w:hAnsi="Arial" w:cs="Arial"/>
+        </w:rPr>
+      </w:pPr>
+    </w:p>
+    <w:p>
+      <w:pPr>
+        <w:rPr>
+          <w:rFonts w:ascii="Arial" w:hAnsi="Arial" w:cs="Arial"/>
+        </w:rPr>
+      </w:pPr>
+      <w:r>
+        <w:rPr>
+          <w:rFonts w:ascii="Arial" w:hAnsi="Arial" w:cs="Arial"/>
+        </w:rPr>
+        <w:t>String X = BADLLALLADLLAALUALLULDULBHALHUABHLDDHLA</w:t>
+      </w:r>
+    </w:p>
+    <w:p>
+      <w:pPr>
+        <w:rPr>
+          <w:rFonts w:ascii="Arial" w:hAnsi="Arial" w:cs="Arial"/>
+        </w:rPr>
+      </w:pPr>
+      <w:r>
+        <w:rPr>
+          <w:rFonts w:ascii="Arial" w:hAnsi="Arial" w:cs="Arial"/>
+        </w:rPr>
+        <w:t>String Y = LLLALBDDADLALLBDDUBUDBABAHHHHLHLLHLULAHHBBLUD</w:t>
+      </w:r>
+    </w:p>
+    <w:p>
+      <w:pPr>
+        <w:rPr>
+          <w:rFonts w:ascii="Arial" w:hAnsi="Arial" w:cs="Arial"/>
+        </w:rPr>
+      </w:pPr>
+    </w:p>
+    <w:p>
+      <w:pPr>
+        <w:rPr>
+          <w:rFonts w:ascii="Arial" w:hAnsi="Arial" w:cs="Arial"/>
+          <w:b/>
+          <w:bCs/>
+        </w:rPr>
+      </w:pPr>
+      <w:r>
+        <w:rPr>
+          <w:rFonts w:ascii="Arial" w:hAnsi="Arial" w:cs="Arial"/>
+          <w:b/>
+          <w:bCs/>
+        </w:rPr>
+        <w:t xml:space="preserve">Category </w:t>
+      </w:r>
+      <w:r>
+        <w:rPr>
+          <w:rFonts w:ascii="Arial" w:hAnsi="Arial" w:cs="Arial"/>
+          <w:b/>
+          <w:bCs/>
+        </w:rPr>
+        <w:t>B</w:t>
+      </w:r>
+      <w:r>
+        <w:rPr>
+          <w:rFonts w:ascii="Arial" w:hAnsi="Arial" w:cs="Arial"/>
+          <w:b/>
+          <w:bCs/>
+        </w:rPr>
+        <w:t>:</w:t>
+      </w:r>
+    </w:p>
+    <w:p>
+      <w:pPr>
+        <w:rPr>
+          <w:rFonts w:ascii="Arial" w:hAnsi="Arial" w:cs="Arial"/>
+        </w:rPr>
+      </w:pPr>
+      <w:r>
+        <w:rPr>
+          <w:rFonts w:ascii="Arial" w:hAnsi="Arial" w:cs="Arial"/>
+        </w:rPr>
+        <w:t>Applicable for:</w:t>
+      </w:r>
+    </w:p>
+    <w:p>
+      <w:pPr>
+        <w:pStyle w:val="ListParagraph"/>
+        <w:numPr>
+          <w:ilvl w:val="0"/>
+          <w:numId w:val="2"/>
+        </w:numPr>
+        <w:rPr>
+          <w:rFonts w:ascii="Arial" w:hAnsi="Arial" w:cs="Arial"/>
+        </w:rPr>
+      </w:pPr>
+      <w:r>
+        <w:rPr>
+          <w:rFonts w:ascii="Arial" w:hAnsi="Arial" w:cs="Arial"/>
+        </w:rPr>
+        <w:t>"Longest Increasing Subsequence"</w:t>
+      </w:r>
+    </w:p>
+    <w:p>
+      <w:pPr>
+        <w:pStyle w:val="ListParagraph"/>
+        <w:numPr>
+          <w:ilvl w:val="0"/>
+          <w:numId w:val="2"/>
+        </w:numPr>
+        <w:rPr>
+          <w:rFonts w:ascii="Arial" w:hAnsi="Arial" w:cs="Arial"/>
+        </w:rPr>
+      </w:pPr>
+      <w:r>
+        <w:rPr>
+          <w:rFonts w:ascii="Arial" w:hAnsi="Arial" w:cs="Arial"/>
+        </w:rPr>
+        <w:t>"Matrix Chain Multiplication"</w:t>
+      </w:r>
+    </w:p>
+    <w:p>
+      <w:pPr>
+        <w:pStyle w:val="ListParagraph"/>
+        <w:numPr>
+          <w:ilvl w:val="0"/>
+          <w:numId w:val="2"/>
+        </w:numPr>
+        <w:rPr>
+          <w:rFonts w:ascii="Arial" w:hAnsi="Arial" w:cs="Arial"/>
+        </w:rPr>
+      </w:pPr>
+      <w:r>
+        <w:rPr>
+          <w:rFonts w:ascii="Arial" w:hAnsi="Arial" w:cs="Arial"/>
+        </w:rPr>
+        <w:t>"Partition Problem"</w:t>
+      </w:r>
+    </w:p>
+    <w:p>
+      <w:pPr>
+        <w:pStyle w:val="ListParagraph"/>
+        <w:numPr>
+          <w:ilvl w:val="0"/>
+          <w:numId w:val="2"/>
+        </w:numPr>
+        <w:rPr>
+          <w:rFonts w:ascii="Arial" w:hAnsi="Arial" w:cs="Arial"/>
+        </w:rPr>
+      </w:pPr>
+      <w:r>
+        <w:rPr>
+          <w:rFonts w:ascii="Arial" w:hAnsi="Arial" w:cs="Arial"/>
+        </w:rPr>
+        <w:t>"Coin Change Problem"</w:t>
+      </w:r>
+    </w:p>
+    <w:p>
+      <w:pPr>
+        <w:rPr>
+          <w:rFonts w:ascii="Arial" w:hAnsi="Arial" w:cs="Arial"/>
+        </w:rPr>
+      </w:pPr>
+      <w:r>
+        <w:rPr>
+          <w:rFonts w:ascii="Arial" w:hAnsi="Arial" w:cs="Arial"/>
+        </w:rPr>
+        <w:t>A sequence of n random numbers from 0 to 100</w:t>
+      </w:r>
+      <w:r>
+        <w:rPr>
+          <w:rFonts w:ascii="Arial" w:hAnsi="Arial" w:cs="Arial"/>
+        </w:rPr>
+        <w:t>,</w:t>
+      </w:r>
+      <w:r>
+        <w:rPr>
+          <w:rFonts w:ascii="Arial" w:hAnsi="Arial" w:cs="Arial"/>
+        </w:rPr>
+        <w:t xml:space="preserve"> </w:t>
+      </w:r>
+      <w:r>
+        <w:rPr>
+          <w:rFonts w:ascii="Arial" w:hAnsi="Arial" w:cs="Arial"/>
+        </w:rPr>
+        <w:t>with</w:t>
+      </w:r>
+      <w:r>
+        <w:rPr>
+          <w:rFonts w:ascii="Arial" w:hAnsi="Arial" w:cs="Arial"/>
+        </w:rPr>
+        <w:t xml:space="preserve"> </w:t>
+      </w:r>
+      <w:r>
+        <w:rPr>
+          <w:rFonts w:ascii="Arial" w:hAnsi="Arial" w:cs="Arial"/>
+        </w:rPr>
+        <w:t xml:space="preserve">n </w:t>
+      </w:r>
+      <w:r>
+        <w:rPr>
+          <w:rFonts w:ascii="Arial" w:hAnsi="Arial" w:cs="Arial"/>
+        </w:rPr>
+        <w:t xml:space="preserve">a random number between </w:t>
+      </w:r>
+      <w:r>
+        <w:rPr>
+          <w:rFonts w:ascii="Arial" w:hAnsi="Arial" w:cs="Arial"/>
+        </w:rPr>
+        <w:t xml:space="preserve">30 to 100 </w:t>
+      </w:r>
+      <w:r>
+        <w:rPr>
+          <w:rFonts w:ascii="Arial" w:hAnsi="Arial" w:cs="Arial"/>
+        </w:rPr>
+        <w:t>integers</w:t>
+      </w:r>
+      <w:r>
+        <w:rPr>
+          <w:rFonts w:ascii="Arial" w:hAnsi="Arial" w:cs="Arial"/>
+        </w:rPr>
+        <w:t>.</w:t>
+      </w:r>
+    </w:p>
+    <w:p>
+      <w:pPr>
+        <w:rPr>
+          <w:rFonts w:ascii="Arial" w:hAnsi="Arial" w:cs="Arial"/>
+        </w:rPr>
+      </w:pPr>
+      <w:r>
+        <w:rPr>
+          <w:rFonts w:ascii="Arial" w:hAnsi="Arial" w:cs="Arial"/>
+        </w:rPr>
+        <w:t>e.g.</w:t>
+      </w:r>
+    </w:p>
+    <w:p>
+      <w:pPr>
+        <w:rPr>
+          <w:rFonts w:ascii="Arial" w:hAnsi="Arial" w:cs="Arial"/>
+        </w:rPr>
+      </w:pPr>
+      <w:r>
+        <w:rPr>
+          <w:rFonts w:ascii="Arial" w:hAnsi="Arial" w:cs="Arial"/>
+        </w:rPr>
+        <w:t xml:space="preserve">Sequence = </w:t>
+      </w:r>
+      <w:r>
+        <w:rPr>
+          <w:rFonts w:ascii="Arial" w:hAnsi="Arial" w:cs="Arial"/>
+        </w:rPr>
+        <w:t>72, 22, 25, 15, 64, 83, 84, 16, 94, 24, 71, 84, 42, 82, 76, 60, 84, 64, 67, 39, 58, 24, 18, 92, 17, 79, 71, 13, 67, 47, 30, 42, 73, 31, 79, 36, 33, 49</w:t>
+      </w:r>
+    </w:p>
+    <w:p>
+      <w:pPr>
+        <w:rPr>
+          <w:rFonts w:ascii="Arial" w:hAnsi="Arial" w:cs="Arial"/>
+        </w:rPr>
+      </w:pPr>
+      <w:r>
+        <w:rPr>
+          <w:rFonts w:ascii="Arial" w:hAnsi="Arial" w:cs="Arial"/>
+        </w:rPr>
+        <w:t xml:space="preserve">Sequence = </w:t>
+      </w:r>
+      <w:r>
+        <w:rPr>
+          <w:rFonts w:ascii="Arial" w:hAnsi="Arial" w:cs="Arial"/>
+        </w:rPr>
+        <w:t>69, 20, 25, 76, 91, 81, 30, 53, 67, 34, 85, 80, 12, 91, 69, 30, 17, 92, 42, 37, 84, 56, 33, 81, 15, 62, 39, 94, 16, 55, 92, 25, 25, 22, 26, 25, 40, 11</w:t>
+      </w:r>
+    </w:p>
+    <w:p>
+      <w:pPr>
+        <w:rPr>
+          <w:rFonts w:ascii="Arial" w:hAnsi="Arial" w:cs="Arial"/>
+        </w:rPr>
+      </w:pPr>
+    </w:p>
+    <w:p>
+      <w:pPr>
+        <w:rPr>
+          <w:rFonts w:ascii="Arial" w:hAnsi="Arial" w:cs="Arial"/>
+        </w:rPr>
+      </w:pPr>
+    </w:p>
+    <w:p>
+      <w:pPr>
+        <w:rPr>
+          <w:rFonts w:ascii="Arial" w:hAnsi="Arial" w:cs="Arial"/>
+        </w:rPr>
+      </w:pPr>
+    </w:p>
+    <w:p>
+      <w:pPr>
+        <w:rPr>
+          <w:rFonts w:ascii="Arial" w:hAnsi="Arial" w:cs="Arial"/>
+          <w:b/>
+          <w:bCs/>
+        </w:rPr>
+      </w:pPr>
+      <w:r>
+        <w:rPr>
+          <w:rFonts w:ascii="Arial" w:hAnsi="Arial" w:cs="Arial"/>
+          <w:b/>
+          <w:bCs/>
+        </w:rPr>
+        <w:t xml:space="preserve">Category </w:t>
+      </w:r>
+      <w:r>
+        <w:rPr>
+          <w:rFonts w:ascii="Arial" w:hAnsi="Arial" w:cs="Arial"/>
+          <w:b/>
+          <w:bCs/>
+        </w:rPr>
+        <w:t>C:</w:t>
+      </w:r>
+    </w:p>
+    <w:p>
+      <w:pPr>
+        <w:rPr>
+          <w:rFonts w:ascii="Arial" w:hAnsi="Arial" w:cs="Arial"/>
+        </w:rPr>
+      </w:pPr>
+      <w:r>
+        <w:rPr>
+          <w:rFonts w:ascii="Arial" w:hAnsi="Arial" w:cs="Arial"/>
+        </w:rPr>
+        <w:t>Applicable for:</w:t>
+      </w:r>
+    </w:p>
+    <w:p>
+      <w:pPr>
+        <w:pStyle w:val="ListParagraph"/>
+        <w:numPr>
+          <w:ilvl w:val="0"/>
+          <w:numId w:val="3"/>
+        </w:numPr>
+        <w:rPr>
+          <w:rFonts w:ascii="Arial" w:hAnsi="Arial" w:cs="Arial"/>
+        </w:rPr>
+      </w:pPr>
+      <w:r>
+        <w:rPr>
+          <w:rFonts w:ascii="Arial" w:hAnsi="Arial" w:cs="Arial"/>
+        </w:rPr>
+        <w:t>"0-1 Knapsack"</w:t>
+      </w:r>
+    </w:p>
+    <w:p>
+      <w:pPr>
+        <w:pStyle w:val="ListParagraph"/>
+        <w:numPr>
+          <w:ilvl w:val="0"/>
+          <w:numId w:val="3"/>
+        </w:numPr>
+        <w:rPr>
+          <w:rFonts w:ascii="Arial" w:hAnsi="Arial" w:cs="Arial"/>
+        </w:rPr>
+      </w:pPr>
+      <w:r>
+        <w:rPr>
+          <w:rFonts w:ascii="Arial" w:hAnsi="Arial" w:cs="Arial"/>
+        </w:rPr>
+        <w:t>"Rod Cutting"</w:t>
+      </w:r>
+    </w:p>
+    <w:p>
+      <w:pPr>
+        <w:rPr>
+          <w:rFonts w:ascii="Arial" w:hAnsi="Arial" w:cs="Arial"/>
+        </w:rPr>
+      </w:pPr>
+    </w:p>
+    <w:p>
+      <w:pPr>
+        <w:rPr>
+          <w:rFonts w:ascii="Arial" w:hAnsi="Arial" w:cs="Arial"/>
+        </w:rPr>
+      </w:pPr>
+      <w:r>
+        <w:rPr>
+          <w:rFonts w:ascii="Arial" w:hAnsi="Arial" w:cs="Arial"/>
+        </w:rPr>
+        <w:t xml:space="preserve">Two </w:t>
+      </w:r>
+      <w:r>
+        <w:rPr>
+          <w:rFonts w:ascii="Arial" w:hAnsi="Arial" w:cs="Arial"/>
+        </w:rPr>
+        <w:t>set</w:t>
+      </w:r>
+      <w:r>
+        <w:rPr>
+          <w:rFonts w:ascii="Arial" w:hAnsi="Arial" w:cs="Arial"/>
+        </w:rPr>
+        <w:t xml:space="preserve">s </w:t>
+      </w:r>
+      <w:r>
+        <w:rPr>
+          <w:rFonts w:ascii="Arial" w:hAnsi="Arial" w:cs="Arial"/>
+        </w:rPr>
+        <w:t>of n points (n is a random number varying from 10 to</w:t>
+      </w:r>
+    </w:p>
+    <w:p>
+      <w:pPr>
+        <w:rPr>
+          <w:rFonts w:ascii="Arial" w:hAnsi="Arial" w:cs="Arial"/>
+        </w:rPr>
+      </w:pPr>
+      <w:r>
+        <w:rPr>
+          <w:rFonts w:ascii="Arial" w:hAnsi="Arial" w:cs="Arial"/>
+        </w:rPr>
+        <w:t>100)</w:t>
+      </w:r>
+      <w:r>
+        <w:rPr>
+          <w:rFonts w:ascii="Arial" w:hAnsi="Arial" w:cs="Arial"/>
+        </w:rPr>
+        <w:t>, with</w:t>
+      </w:r>
+      <w:r>
+        <w:rPr>
+          <w:rFonts w:ascii="Arial" w:hAnsi="Arial" w:cs="Arial"/>
+        </w:rPr>
+        <w:t xml:space="preserve"> values ranging from 1 to 100. </w:t>
+      </w:r>
+    </w:p>
+    <w:p>
+      <w:pPr>
+        <w:rPr>
+          <w:rFonts w:ascii="Arial" w:hAnsi="Arial" w:cs="Arial"/>
+        </w:rPr>
+      </w:pPr>
+      <w:r>
+        <w:rPr>
+          <w:rFonts w:ascii="Arial" w:hAnsi="Arial" w:cs="Arial"/>
+        </w:rPr>
+        <w:t>The capital W is</w:t>
+      </w:r>
+      <w:r>
+        <w:rPr>
+          <w:rFonts w:ascii="Arial" w:hAnsi="Arial" w:cs="Arial"/>
+        </w:rPr>
+        <w:t xml:space="preserve"> </w:t>
+      </w:r>
+      <w:r>
+        <w:rPr>
+          <w:rFonts w:ascii="Arial" w:hAnsi="Arial" w:cs="Arial"/>
+        </w:rPr>
+        <w:t xml:space="preserve">the last three digits of </w:t>
+      </w:r>
+      <w:r>
+        <w:rPr>
+          <w:rFonts w:ascii="Arial" w:hAnsi="Arial" w:cs="Arial"/>
+        </w:rPr>
+        <w:t>the</w:t>
+      </w:r>
+      <w:r>
+        <w:rPr>
+          <w:rFonts w:ascii="Arial" w:hAnsi="Arial" w:cs="Arial"/>
+        </w:rPr>
+        <w:t xml:space="preserve"> roll number. </w:t>
+      </w:r>
+    </w:p>
+    <w:p>
+      <w:pPr>
+        <w:rPr>
+          <w:rFonts w:ascii="Arial" w:hAnsi="Arial" w:cs="Arial"/>
+        </w:rPr>
+      </w:pPr>
+      <w:r>
+        <w:rPr>
+          <w:rFonts w:ascii="Arial" w:hAnsi="Arial" w:cs="Arial"/>
+        </w:rPr>
+        <w:t xml:space="preserve">Roll No. </w:t>
+      </w:r>
+      <w:r>
+        <w:rPr>
+          <w:rFonts w:ascii="Arial" w:hAnsi="Arial" w:cs="Arial"/>
+        </w:rPr>
+        <w:t>18K-</w:t>
+      </w:r>
+      <w:r>
+        <w:rPr>
+          <w:rFonts w:ascii="Arial" w:hAnsi="Arial" w:cs="Arial"/>
+        </w:rPr>
+        <w:t>0169 -&gt;</w:t>
+      </w:r>
+      <w:r>
+        <w:rPr>
+          <w:rFonts w:ascii="Arial" w:hAnsi="Arial" w:cs="Arial"/>
+        </w:rPr>
+        <w:t xml:space="preserve"> W </w:t>
+      </w:r>
+      <w:r>
+        <w:rPr>
+          <w:rFonts w:ascii="Arial" w:hAnsi="Arial" w:cs="Arial"/>
+        </w:rPr>
+        <w:t xml:space="preserve">= </w:t>
+      </w:r>
+      <w:r>
+        <w:rPr>
+          <w:rFonts w:ascii="Arial" w:hAnsi="Arial" w:cs="Arial"/>
+        </w:rPr>
+        <w:t>169</w:t>
+      </w:r>
+      <w:r>
+        <w:rPr>
+          <w:rFonts w:ascii="Arial" w:hAnsi="Arial" w:cs="Arial"/>
+        </w:rPr>
+        <w:t>.</w:t>
+      </w:r>
+    </w:p>
+    <w:p>
+      <w:pPr>
+        <w:rPr>
+          <w:rFonts w:ascii="Arial" w:hAnsi="Arial" w:cs="Arial"/>
+        </w:rPr>
+      </w:pPr>
+      <w:r>
+        <w:rPr>
+          <w:rFonts w:ascii="Arial" w:hAnsi="Arial" w:cs="Arial"/>
+        </w:rPr>
+        <w:t>e.g.</w:t>
+      </w:r>
+    </w:p>
+    <w:p>
+      <w:pPr>
+        <w:rPr>
+          <w:rFonts w:ascii="Arial" w:hAnsi="Arial" w:cs="Arial"/>
+        </w:rPr>
+      </w:pPr>
+      <w:r>
+        <w:rPr>
+          <w:rFonts w:ascii="Arial" w:hAnsi="Arial" w:cs="Arial"/>
+        </w:rPr>
+        <w:t xml:space="preserve">1a= </w:t>
+      </w:r>
+      <w:r>
+        <w:rPr>
+          <w:rFonts w:ascii="Arial" w:hAnsi="Arial" w:cs="Arial"/>
+        </w:rPr>
+        <w:t>[85, 55, 17, 47, 70, 70, 71, 36, 63, 51, 39, 55, 82, 44, 48, 80]</w:t>
+      </w:r>
+    </w:p>
+    <w:p>
+      <w:pPr>
+        <w:rPr>
+          <w:rFonts w:ascii="Arial" w:hAnsi="Arial" w:cs="Arial"/>
+        </w:rPr>
+      </w:pPr>
+      <w:r>
+        <w:rPr>
+          <w:rFonts w:ascii="Arial" w:hAnsi="Arial" w:cs="Arial"/>
+        </w:rPr>
+        <w:t xml:space="preserve">1b= </w:t>
+      </w:r>
+      <w:r>
+        <w:rPr>
+          <w:rFonts w:ascii="Arial" w:hAnsi="Arial" w:cs="Arial"/>
+        </w:rPr>
+        <w:t>[96, 19, 14, 18, 53, 89, 97, 63, 55, 51, 29, 61, 22, 4, 91, 45]</w:t>
+      </w:r>
+    </w:p>
+    <w:p>
+      <w:pPr>
+        <w:rPr>
+          <w:rFonts w:ascii="Arial" w:hAnsi="Arial" w:cs="Arial"/>
+        </w:rPr>
+      </w:pPr>
+    </w:p>
+    <w:p>
+      <w:pPr>
+        <w:rPr>
+          <w:rFonts w:ascii="Arial" w:hAnsi="Arial" w:cs="Arial"/>
+        </w:rPr>
+      </w:pPr>
+      <w:r>
+        <w:rPr>
+          <w:rFonts w:ascii="Arial" w:hAnsi="Arial" w:cs="Arial"/>
+        </w:rPr>
+        <w:t>2</w:t>
+      </w:r>
+      <w:r>
+        <w:rPr>
+          <w:rFonts w:ascii="Arial" w:hAnsi="Arial" w:cs="Arial"/>
+        </w:rPr>
+        <w:t xml:space="preserve">a= </w:t>
+      </w:r>
+      <w:r>
+        <w:rPr>
+          <w:rFonts w:ascii="Arial" w:hAnsi="Arial" w:cs="Arial"/>
+        </w:rPr>
+        <w:t>[26, 98, 9, 88, 71, 33, 7, 11, 99, 38, 75, 1]</w:t>
+      </w:r>
+    </w:p>
+    <w:p>
+      <w:pPr>
+        <w:rPr>
+          <w:rFonts w:ascii="Arial" w:hAnsi="Arial" w:cs="Arial"/>
+        </w:rPr>
+      </w:pPr>
+      <w:r>
+        <w:rPr>
+          <w:rFonts w:ascii="Arial" w:hAnsi="Arial" w:cs="Arial"/>
+        </w:rPr>
+        <w:t>2</w:t>
+      </w:r>
+      <w:r>
+        <w:rPr>
+          <w:rFonts w:ascii="Arial" w:hAnsi="Arial" w:cs="Arial"/>
+        </w:rPr>
+        <w:t xml:space="preserve">b= </w:t>
+      </w:r>
+      <w:r>
+        <w:rPr>
+          <w:rFonts w:ascii="Arial" w:hAnsi="Arial" w:cs="Arial"/>
+        </w:rPr>
+        <w:t>[54, 30, 89, 46, 53, 14, 20, 10, 15, 28, 70, 38]</w:t>
+      </w:r>
+    </w:p>
+    <w:p>
+      <w:pPr>
+        <w:rPr>
+          <w:rFonts w:ascii="Arial" w:hAnsi="Arial" w:cs="Arial"/>
+        </w:rPr>
+      </w:pPr>
+    </w:p>
+    <w:p>
+      <w:pPr>
+        <w:rPr>
+          <w:rFonts w:ascii="Arial" w:hAnsi="Arial" w:cs="Arial"/>
+          <w:b/>
+          <w:bCs/>
+        </w:rPr>
+      </w:pPr>
+      <w:r>
+        <w:rPr>
+          <w:rFonts w:ascii="Arial" w:hAnsi="Arial" w:cs="Arial"/>
+          <w:b/>
+          <w:bCs/>
+        </w:rPr>
+        <w:t xml:space="preserve">Category </w:t>
+      </w:r>
+      <w:r>
+        <w:rPr>
+          <w:rFonts w:ascii="Arial" w:hAnsi="Arial" w:cs="Arial"/>
+          <w:b/>
+          <w:bCs/>
+        </w:rPr>
+        <w:t>D</w:t>
+      </w:r>
+      <w:r>
+        <w:rPr>
+          <w:rFonts w:ascii="Arial" w:hAnsi="Arial" w:cs="Arial"/>
+          <w:b/>
+          <w:bCs/>
+        </w:rPr>
+        <w:t>:</w:t>
+      </w:r>
+    </w:p>
+    <w:p>
+      <w:pPr>
+        <w:rPr>
+          <w:rFonts w:ascii="Arial" w:hAnsi="Arial" w:cs="Arial"/>
+        </w:rPr>
+      </w:pPr>
+      <w:r>
+        <w:rPr>
+          <w:rFonts w:ascii="Arial" w:hAnsi="Arial" w:cs="Arial"/>
+        </w:rPr>
+        <w:t>Applicable for:</w:t>
+      </w:r>
+    </w:p>
+    <w:p>
+      <w:pPr>
+        <w:pStyle w:val="ListParagraph"/>
+        <w:numPr>
+          <w:ilvl w:val="0"/>
+          <w:numId w:val="4"/>
+        </w:numPr>
+        <w:rPr>
+          <w:rFonts w:ascii="Arial" w:hAnsi="Arial" w:cs="Arial"/>
+        </w:rPr>
+      </w:pPr>
+      <w:r>
+        <w:rPr>
+          <w:rFonts w:ascii="Arial" w:hAnsi="Arial" w:cs="Arial"/>
+        </w:rPr>
+        <w:t>"Word Break"</w:t>
+      </w:r>
+    </w:p>
+    <w:p>
+      <w:pPr>
+        <w:rPr>
+          <w:rFonts w:ascii="Arial" w:hAnsi="Arial" w:cs="Arial"/>
+        </w:rPr>
+      </w:pPr>
+      <w:r>
+        <w:rPr>
+          <w:rFonts w:ascii="Arial" w:hAnsi="Arial" w:cs="Arial"/>
+        </w:rPr>
+        <w:t>A set of randomly generated strings from alphabets a</w:t>
+      </w:r>
+      <w:r>
+        <w:rPr>
+          <w:rFonts w:ascii="Arial" w:hAnsi="Arial" w:cs="Arial"/>
+        </w:rPr>
+        <w:t>-</w:t>
+      </w:r>
+      <w:r>
+        <w:rPr>
+          <w:rFonts w:ascii="Arial" w:hAnsi="Arial" w:cs="Arial"/>
+        </w:rPr>
+        <w:t>z</w:t>
+      </w:r>
+      <w:r>
+        <w:rPr>
+          <w:rFonts w:ascii="Arial" w:hAnsi="Arial" w:cs="Arial"/>
+        </w:rPr>
+        <w:t>, and the input as full name in lowercase.</w:t>
+      </w:r>
+    </w:p>
+    <w:p>
+      <w:pPr>
+        <w:rPr>
+          <w:rFonts w:ascii="Arial" w:hAnsi="Arial" w:cs="Arial"/>
+        </w:rPr>
+      </w:pPr>
+      <w:r>
+        <w:rPr>
+          <w:rFonts w:ascii="Arial" w:hAnsi="Arial" w:cs="Arial"/>
+        </w:rPr>
+        <w:t>e.g.</w:t>
+      </w:r>
+    </w:p>
+    <w:p>
+      <w:pPr>
+        <w:rPr>
+          <w:rFonts w:ascii="Arial" w:hAnsi="Arial" w:cs="Arial"/>
+        </w:rPr>
+      </w:pPr>
+      <w:r>
+        <w:rPr>
+          <w:rFonts w:ascii="Arial" w:hAnsi="Arial" w:cs="Arial"/>
+        </w:rPr>
+        <w:t xml:space="preserve">name = </w:t>
+      </w:r>
+      <w:r>
+        <w:rPr>
+          <w:rFonts w:ascii="Arial" w:hAnsi="Arial" w:cs="Arial"/>
+        </w:rPr>
+        <w:t>syedabdullahmuzaffar</w:t>
+      </w:r>
+    </w:p>
+    <w:p>
+      <w:pPr>
+        <w:rPr>
+          <w:rFonts w:ascii="Arial" w:hAnsi="Arial" w:cs="Arial"/>
+        </w:rPr>
+      </w:pPr>
+      <w:r>
+        <w:rPr>
+          <w:rFonts w:ascii="Arial" w:hAnsi="Arial" w:cs="Arial"/>
+        </w:rPr>
+        <w:t xml:space="preserve">Dict = </w:t>
+      </w:r>
+      <w:r>
+        <w:rPr>
+          <w:rFonts w:ascii="Arial" w:hAnsi="Arial" w:cs="Arial"/>
+        </w:rPr>
+        <w:t>["lvw","m","ahmuza","vcgg","amwj","j","uza","uzaff","dabdu","b","dlzk","dabdull","k","h","r","p","uzaf","ol","l","bdu","rpe","a","xfwav","ubevy","wxs","hmuzaf","za","hfr","f","nm","iik"]</w:t>
+      </w:r>
+    </w:p>
+    <w:p>
+      <w:pPr>
+        <w:rPr>
+          <w:rFonts w:ascii="Arial" w:hAnsi="Arial" w:cs="Arial"/>
+        </w:rPr>
+      </w:pPr>
+      <w:r>
+        <w:rPr>
+          <w:rFonts w:ascii="Arial" w:hAnsi="Arial" w:cs="Arial"/>
+        </w:rPr>
+        <w:t xml:space="preserve">Dict = </w:t>
+      </w:r>
+      <w:r>
+        <w:rPr>
+          <w:rFonts w:ascii="Arial" w:hAnsi="Arial" w:cs="Arial"/>
+        </w:rPr>
+        <w:t>["gg","yedabdu","i","affa","ffa","oqxj","d","laq","llahmu","oujcs","kjwwy","l","yedab","uza","isug","edabdu","ja","llahmuz","syedabdu","a","uf","a","e","nhbwh","mldwp","hxrl","ff","syeda","ookox","edabdul","eda","lahm","ilie"]</w:t>
+      </w:r>
+      <w:r>
+        <w:rPr>
+          <w:rFonts w:ascii="Arial" w:hAnsi="Arial" w:cs="Arial"/>
+        </w:rPr>
+        <w:br w:type="page"/>
+      </w:r>
+    </w:p>
+    <w:p>
+      <w:pPr>
+        <w:rPr>
+          <w:rFonts w:ascii="Arial" w:hAnsi="Arial" w:cs="Arial"/>
+          <w:b/>
+          <w:bCs/>
+          <w:sz w:val="32"/>
+          <w:szCs w:val="32"/>
+        </w:rPr>
+      </w:pPr>
+      <w:r>
+        <w:rPr>
+          <w:rFonts w:ascii="Arial" w:hAnsi="Arial" w:cs="Arial"/>
+          <w:b/>
+          <w:bCs/>
+          <w:sz w:val="32"/>
+          <w:szCs w:val="32"/>
+        </w:rPr>
+        <w:t>Results and Discussion:</w:t>
+      </w:r>
+    </w:p>
+    <w:p>
+      <w:pPr>
+        <w:rPr>
+          <w:noProof/>
+        </w:rPr>
+      </w:pPr>
+      <w:r>
+        <w:rPr>
+          <w:noProof/>
+        </w:rPr>
+        <w:drawing>
+          <wp:inline distT="0" distB="0" distL="0" distR="0" wp14:anchorId="4261C946" wp14:editId="0F769688">
+            <wp:extent cx="1625848" cy="2962656"/>
+            <wp:effectExtent l="0" t="0" r="0" b="0"/>
+            <wp:docPr id="4" name="Picture 4"/>
+            <wp:cNvGraphicFramePr>
+              <a:graphicFrameLocks xmlns:a="http://schemas.openxmlformats.org/drawingml/2006/main" noChangeAspect="1"/>
+            </wp:cNvGraphicFramePr>
+            <a:graphic xmlns:a="http://schemas.openxmlformats.org/drawingml/2006/main">
+              <a:graphicData uri="http://schemas.openxmlformats.org/drawingml/2006/picture">
+                <pic:pic xmlns:pic="http://schemas.openxmlformats.org/drawingml/2006/picture">
+                  <pic:nvPicPr>
+                    <pic:cNvPr id="0" name="Picture 4"/>
+                    <pic:cNvPicPr>
+                      <a:picLocks noChangeAspect="1" noChangeArrowheads="1"/>
+                    </pic:cNvPicPr>
+                  </pic:nvPicPr>
+                  <pic:blipFill rotWithShape="1">
+                    <a:blip r:embed="rId6" cstate="print">
+                      <a:extLst>
+                        <a:ext uri="{28A0092B-C50C-407E-A947-70E740481C1C}">
+                          <a14:useLocalDpi xmlns:a14="http://schemas.microsoft.com/office/drawing/2010/main" val="0"/>
+                        </a:ext>
+                      </a:extLst>
+                    </a:blip>
+                    <a:srcRect t="2778" b="6111"/>
+                    <a:stretch/>
+                  </pic:blipFill>
+                  <pic:spPr bwMode="auto">
+                    <a:xfrm>
+                      <a:off x="0" y="0"/>
+                      <a:ext cx="1635017" cy="2979365"/>
+                    </a:xfrm>
+                    <a:prstGeom prst="rect">
+                      <a:avLst/>
+                    </a:prstGeom>
+                    <a:noFill/>
+                    <a:ln>
+                      <a:noFill/>
+                    </a:ln>
+                    <a:extLst>
+                      <a:ext uri="{53640926-AAD7-44D8-BBD7-CCE9431645EC}">
+                        <a14:shadowObscured xmlns:a14="http://schemas.microsoft.com/office/drawing/2010/main"/>
+                      </a:ext>
+                    </a:extLst>
+                  </pic:spPr>
+                </pic:pic>
+              </a:graphicData>
+            </a:graphic>
+          </wp:inline>
+        </w:drawing>
+      </w:r>
+      <w:r>
+        <w:rPr>
+          <w:noProof/>
+        </w:rPr>
+        <w:drawing>
+          <wp:inline distT="0" distB="0" distL="0" distR="0" wp14:anchorId="1A920993" wp14:editId="6F86092B">
+            <wp:extent cx="1640617" cy="2971800"/>
+            <wp:effectExtent l="0" t="0" r="0" b="0"/>
+            <wp:docPr id="5" name="Picture 5"/>
+            <wp:cNvGraphicFramePr>
+              <a:graphicFrameLocks xmlns:a="http://schemas.openxmlformats.org/drawingml/2006/main" noChangeAspect="1"/>
+            </wp:cNvGraphicFramePr>
+            <a:graphic xmlns:a="http://schemas.openxmlformats.org/drawingml/2006/main">
+              <a:graphicData uri="http://schemas.openxmlformats.org/drawingml/2006/picture">
+                <pic:pic xmlns:pic="http://schemas.openxmlformats.org/drawingml/2006/picture">
+                  <pic:nvPicPr>
+                    <pic:cNvPr id="0" name="Picture 5"/>
+                    <pic:cNvPicPr>
+                      <a:picLocks noChangeAspect="1" noChangeArrowheads="1"/>
+                    </pic:cNvPicPr>
+                  </pic:nvPicPr>
+                  <pic:blipFill rotWithShape="1">
+                    <a:blip r:embed="rId7" cstate="print">
+                      <a:extLst>
+                        <a:ext uri="{28A0092B-C50C-407E-A947-70E740481C1C}">
+                          <a14:useLocalDpi xmlns:a14="http://schemas.microsoft.com/office/drawing/2010/main" val="0"/>
+                        </a:ext>
+                      </a:extLst>
+                    </a:blip>
+                    <a:srcRect t="2777" b="6653"/>
+                    <a:stretch/>
+                  </pic:blipFill>
+                  <pic:spPr bwMode="auto">
+                    <a:xfrm>
+                      <a:off x="0" y="0"/>
+                      <a:ext cx="1650679" cy="2990025"/>
+                    </a:xfrm>
+                    <a:prstGeom prst="rect">
+                      <a:avLst/>
+                    </a:prstGeom>
+                    <a:noFill/>
+                    <a:ln>
+                      <a:noFill/>
+                    </a:ln>
+                    <a:extLst>
+                      <a:ext uri="{53640926-AAD7-44D8-BBD7-CCE9431645EC}">
+                        <a14:shadowObscured xmlns:a14="http://schemas.microsoft.com/office/drawing/2010/main"/>
+                      </a:ext>
+                    </a:extLst>
+                  </pic:spPr>
+                </pic:pic>
+              </a:graphicData>
+            </a:graphic>
+          </wp:inline>
+        </w:drawing>
+      </w:r>
+      <w:r>
+        <w:rPr>
+          <w:noProof/>
+        </w:rPr>
+        <w:drawing>
+          <wp:inline distT="0" distB="0" distL="0" distR="0" wp14:anchorId="0E7F4DD8" wp14:editId="0EAB5545">
+            <wp:extent cx="1637389" cy="2961996"/>
+            <wp:effectExtent l="0" t="0" r="1270" b="0"/>
+            <wp:docPr id="6" name="Picture 6"/>
+            <wp:cNvGraphicFramePr>
+              <a:graphicFrameLocks xmlns:a="http://schemas.openxmlformats.org/drawingml/2006/main" noChangeAspect="1"/>
+            </wp:cNvGraphicFramePr>
+            <a:graphic xmlns:a="http://schemas.openxmlformats.org/drawingml/2006/main">
+              <a:graphicData uri="http://schemas.openxmlformats.org/drawingml/2006/picture">
+                <pic:pic xmlns:pic="http://schemas.openxmlformats.org/drawingml/2006/picture">
+                  <pic:nvPicPr>
+                    <pic:cNvPr id="0" name="Picture 6"/>
+                    <pic:cNvPicPr>
+                      <a:picLocks noChangeAspect="1" noChangeArrowheads="1"/>
+                    </pic:cNvPicPr>
+                  </pic:nvPicPr>
+                  <pic:blipFill rotWithShape="1">
+                    <a:blip r:embed="rId8" cstate="print">
+                      <a:extLst>
+                        <a:ext uri="{28A0092B-C50C-407E-A947-70E740481C1C}">
+                          <a14:useLocalDpi xmlns:a14="http://schemas.microsoft.com/office/drawing/2010/main" val="0"/>
+                        </a:ext>
+                      </a:extLst>
+                    </a:blip>
+                    <a:srcRect t="2889" b="6662"/>
+                    <a:stretch/>
+                  </pic:blipFill>
+                  <pic:spPr bwMode="auto">
+                    <a:xfrm>
+                      <a:off x="0" y="0"/>
+                      <a:ext cx="1653270" cy="2990725"/>
+                    </a:xfrm>
+                    <a:prstGeom prst="rect">
+                      <a:avLst/>
+                    </a:prstGeom>
+                    <a:noFill/>
+                    <a:ln>
+                      <a:noFill/>
+                    </a:ln>
+                    <a:extLst>
+                      <a:ext uri="{53640926-AAD7-44D8-BBD7-CCE9431645EC}">
+                        <a14:shadowObscured xmlns:a14="http://schemas.microsoft.com/office/drawing/2010/main"/>
+                      </a:ext>
+                    </a:extLst>
+                  </pic:spPr>
+                </pic:pic>
+              </a:graphicData>
+            </a:graphic>
+          </wp:inline>
+        </w:drawing>
+      </w:r>
+    </w:p>
+    <w:p>
+      <w:pPr>
+        <w:rPr>
+          <w:rFonts w:ascii="Arial" w:hAnsi="Arial" w:cs="Arial"/>
+          <w:noProof/>
+        </w:rPr>
+      </w:pPr>
+      <w:r>
+        <w:rPr>
+          <w:rFonts w:ascii="Arial" w:hAnsi="Arial" w:cs="Arial"/>
+          <w:noProof/>
+        </w:rPr>
+        <w:t xml:space="preserve">The program provides valid outputs on valid inputs, and the generator </w:t>
+      </w:r>
+      <w:r>
+        <w:rPr>
+          <w:rFonts w:ascii="Arial" w:hAnsi="Arial" w:cs="Arial"/>
+          <w:noProof/>
+        </w:rPr>
+        <w:t>works as expected(3</w:t>
+      </w:r>
+      <w:r>
+        <w:rPr>
+          <w:rFonts w:ascii="Arial" w:hAnsi="Arial" w:cs="Arial"/>
+          <w:noProof/>
+          <w:vertAlign w:val="superscript"/>
+        </w:rPr>
+        <w:t>rd</w:t>
+      </w:r>
+      <w:r>
+        <w:rPr>
+          <w:rFonts w:ascii="Arial" w:hAnsi="Arial" w:cs="Arial"/>
+          <w:noProof/>
+        </w:rPr>
+        <w:t xml:space="preserve"> screen).</w:t>
+      </w:r>
+      <w:r>
+        <w:rPr>
+          <w:rFonts w:ascii="Arial" w:hAnsi="Arial" w:cs="Arial"/>
+          <w:noProof/>
+        </w:rPr>
+        <w:t xml:space="preserve"> The Dynamic nature of the algorithms provide a solution in optimal time(in the order of milliseconds).</w:t>
+      </w:r>
     </w:p>
     <w:p/>
-    <w:p/>
-    <w:p>
-      <w:r>
-        <w:t>Abstract:</w:t>
-      </w:r>
-    </w:p>
-    <w:p/>
-    <w:p>
-      <w:r>
-        <w:t>Introduction:</w:t>
-      </w:r>
-    </w:p>
-    <w:p>
-      <w:r>
-        <w:t>Proposed System:</w:t>
-      </w:r>
-    </w:p>
-    <w:p>
-      <w:r>
-        <w:t>Experimental Setup:</w:t>
-      </w:r>
-    </w:p>
-    <w:p>
-      <w:r>
-        <w:t>Results and Discussion:</w:t>
-      </w:r>
-    </w:p>
-    <w:p>
-      <w:r>
+    <w:p>
+      <w:pPr>
+        <w:rPr>
+          <w:rFonts w:ascii="Arial" w:hAnsi="Arial" w:cs="Arial"/>
+          <w:b/>
+          <w:bCs/>
+          <w:sz w:val="32"/>
+          <w:szCs w:val="32"/>
+        </w:rPr>
+      </w:pPr>
+      <w:r>
+        <w:rPr>
+          <w:rFonts w:ascii="Arial" w:hAnsi="Arial" w:cs="Arial"/>
+          <w:b/>
+          <w:bCs/>
+          <w:sz w:val="32"/>
+          <w:szCs w:val="32"/>
+        </w:rPr>
         <w:t>Conclusion:</w:t>
       </w:r>
     </w:p>
     <w:p>
-      <w:r>
+      <w:pPr>
+        <w:rPr>
+          <w:rFonts w:ascii="Arial" w:hAnsi="Arial" w:cs="Arial"/>
+          <w:noProof/>
+        </w:rPr>
+      </w:pPr>
+      <w:r>
+        <w:rPr>
+          <w:rFonts w:ascii="Arial" w:hAnsi="Arial" w:cs="Arial"/>
+          <w:noProof/>
+        </w:rPr>
+        <w:t>This Project proves that algorithms are mostly platform-agnostic(not hardware), and that these dynamic algorithms may provide a speedup on mobile applications</w:t>
+      </w:r>
+      <w:r>
+        <w:rPr>
+          <w:rFonts w:ascii="Arial" w:hAnsi="Arial" w:cs="Arial"/>
+          <w:noProof/>
+        </w:rPr>
+        <w:t>.</w:t>
+      </w:r>
+    </w:p>
+    <w:p>
+      <w:pPr>
+        <w:rPr>
+          <w:rFonts w:ascii="Arial" w:hAnsi="Arial" w:cs="Arial"/>
+          <w:noProof/>
+        </w:rPr>
+      </w:pPr>
+    </w:p>
+    <w:p>
+      <w:pPr>
+        <w:rPr>
+          <w:rFonts w:ascii="Arial" w:hAnsi="Arial" w:cs="Arial"/>
+          <w:b/>
+          <w:bCs/>
+          <w:sz w:val="32"/>
+          <w:szCs w:val="32"/>
+        </w:rPr>
+      </w:pPr>
+      <w:r>
+        <w:rPr>
+          <w:rFonts w:ascii="Arial" w:hAnsi="Arial" w:cs="Arial"/>
+          <w:b/>
+          <w:bCs/>
+          <w:sz w:val="32"/>
+          <w:szCs w:val="32"/>
+        </w:rPr>
         <w:t>References:</w:t>
       </w:r>
     </w:p>
-    <w:p/>
+    <w:p>
+      <w:pPr>
+        <w:pStyle w:val="ListParagraph"/>
+        <w:numPr>
+          <w:ilvl w:val="0"/>
+          <w:numId w:val="5"/>
+        </w:numPr>
+        <w:rPr>
+          <w:rFonts w:ascii="Arial" w:hAnsi="Arial" w:cs="Arial"/>
+          <w:sz w:val="24"/>
+          <w:szCs w:val="24"/>
+        </w:rPr>
+      </w:pPr>
+      <w:hyperlink r:id="rId9" w:history="1">
+        <w:r>
+          <w:rPr>
+            <w:rStyle w:val="Hyperlink"/>
+            <w:rFonts w:ascii="Arial" w:hAnsi="Arial" w:cs="Arial"/>
+            <w:sz w:val="24"/>
+            <w:szCs w:val="24"/>
+          </w:rPr>
+          <w:t>https://medium.com/techie-delight/top-10-dynamic-programming-problems-5da486eeb360</w:t>
+        </w:r>
+      </w:hyperlink>
+    </w:p>
+    <w:p>
+      <w:pPr>
+        <w:pStyle w:val="ListParagraph"/>
+        <w:numPr>
+          <w:ilvl w:val="0"/>
+          <w:numId w:val="5"/>
+        </w:numPr>
+        <w:rPr>
+          <w:rFonts w:ascii="Arial" w:hAnsi="Arial" w:cs="Arial"/>
+          <w:sz w:val="24"/>
+          <w:szCs w:val="24"/>
+        </w:rPr>
+      </w:pPr>
+      <w:r>
+        <w:rPr>
+          <w:rFonts w:ascii="Arial" w:hAnsi="Arial" w:cs="Arial"/>
+          <w:sz w:val="24"/>
+          <w:szCs w:val="24"/>
+        </w:rPr>
+        <w:t>https://flutter.dev/docs/development/ui/widgets/material</w:t>
+      </w:r>
+    </w:p>
+    <w:p>
+      <w:pPr>
+        <w:rPr>
+          <w:rFonts w:ascii="Arial" w:hAnsi="Arial" w:cs="Arial"/>
+          <w:b/>
+          <w:bCs/>
+          <w:sz w:val="32"/>
+          <w:szCs w:val="32"/>
+        </w:rPr>
+      </w:pPr>
+    </w:p>
+    <w:p>
+      <w:pPr>
+        <w:rPr>
+          <w:rFonts w:ascii="Arial" w:hAnsi="Arial" w:cs="Arial"/>
+        </w:rPr>
+      </w:pPr>
+    </w:p>
     <w:sectPr>
       <w:pgSz w:w="12240" w:h="15840"/>
       <w:pgMar w:top="1440" w:right="1440" w:bottom="1440" w:left="1440" w:header="720" w:footer="720" w:gutter="0"/>
@@ -80,6 +1782,564 @@
     </w:sectPr>
   </w:body>
 </w:document>
+</file>
+
+<file path=word/numbering.xml><?xml version="1.0" encoding="utf-8"?>
+<w:numbering xmlns:wpc="http://schemas.microsoft.com/office/word/2010/wordprocessingCanvas" xmlns:cx="http://schemas.microsoft.com/office/drawing/2014/chartex" xmlns:cx1="http://schemas.microsoft.com/office/drawing/2015/9/8/chartex" xmlns:cx2="http://schemas.microsoft.com/office/drawing/2015/10/21/chartex" xmlns:cx3="http://schemas.microsoft.com/office/drawing/2016/5/9/chartex" xmlns:cx4="http://schemas.microsoft.com/office/drawing/2016/5/10/chartex" xmlns:cx5="http://schemas.microsoft.com/office/drawing/2016/5/11/chartex" xmlns:cx6="http://schemas.microsoft.com/office/drawing/2016/5/12/chartex" xmlns:cx7="http://schemas.microsoft.com/office/drawing/2016/5/13/chartex" xmlns:cx8="http://schemas.microsoft.com/office/drawing/2016/5/14/chartex" xmlns:mc="http://schemas.openxmlformats.org/markup-compatibility/2006" xmlns:aink="http://schemas.microsoft.com/office/drawing/2016/ink" xmlns:am3d="http://schemas.microsoft.com/office/drawing/2017/model3d" xmlns:o="urn:schemas-microsoft-com:office:office" xmlns:r="http://schemas.openxmlformats.org/officeDocument/2006/relationships" xmlns:m="http://schemas.openxmlformats.org/officeDocument/2006/math" xmlns:v="urn:schemas-microsoft-com:vml" xmlns:wp14="http://schemas.microsoft.com/office/word/2010/wordprocessingDrawing" xmlns:wp="http://schemas.openxmlformats.org/drawingml/2006/wordprocessingDrawing" xmlns:w10="urn:schemas-microsoft-com:office:word" xmlns:w="http://schemas.openxmlformats.org/wordprocessingml/2006/main" xmlns:w14="http://schemas.microsoft.com/office/word/2010/wordml" xmlns:w15="http://schemas.microsoft.com/office/word/2012/wordml" xmlns:w16cex="http://schemas.microsoft.com/office/word/2018/wordml/cex" xmlns:w16cid="http://schemas.microsoft.com/office/word/2016/wordml/cid" xmlns:w16="http://schemas.microsoft.com/office/word/2018/wordml" xmlns:w16se="http://schemas.microsoft.com/office/word/2015/wordml/symex" xmlns:wpg="http://schemas.microsoft.com/office/word/2010/wordprocessingGroup" xmlns:wpi="http://schemas.microsoft.com/office/word/2010/wordprocessingInk" xmlns:wne="http://schemas.microsoft.com/office/word/2006/wordml" xmlns:wps="http://schemas.microsoft.com/office/word/2010/wordprocessingShape" mc:Ignorable="w14 w15 w16se w16cid w16 w16cex wp14">
+  <w:abstractNum w:abstractNumId="0" w15:restartNumberingAfterBreak="0">
+    <w:nsid w:val="05FE06DA"/>
+    <w:multiLevelType w:val="hybridMultilevel"/>
+    <w:tmpl w:val="12BE844E"/>
+    <w:lvl w:ilvl="0" w:tplc="04090001">
+      <w:start w:val="1"/>
+      <w:numFmt w:val="bullet"/>
+      <w:lvlText w:val=""/>
+      <w:lvlJc w:val="left"/>
+      <w:pPr>
+        <w:ind w:left="720" w:hanging="360"/>
+      </w:pPr>
+      <w:rPr>
+        <w:rFonts w:ascii="Symbol" w:hAnsi="Symbol" w:hint="default"/>
+      </w:rPr>
+    </w:lvl>
+    <w:lvl w:ilvl="1" w:tplc="04090003" w:tentative="1">
+      <w:start w:val="1"/>
+      <w:numFmt w:val="bullet"/>
+      <w:lvlText w:val="o"/>
+      <w:lvlJc w:val="left"/>
+      <w:pPr>
+        <w:ind w:left="1440" w:hanging="360"/>
+      </w:pPr>
+      <w:rPr>
+        <w:rFonts w:ascii="Courier New" w:hAnsi="Courier New" w:cs="Courier New" w:hint="default"/>
+      </w:rPr>
+    </w:lvl>
+    <w:lvl w:ilvl="2" w:tplc="04090005" w:tentative="1">
+      <w:start w:val="1"/>
+      <w:numFmt w:val="bullet"/>
+      <w:lvlText w:val=""/>
+      <w:lvlJc w:val="left"/>
+      <w:pPr>
+        <w:ind w:left="2160" w:hanging="360"/>
+      </w:pPr>
+      <w:rPr>
+        <w:rFonts w:ascii="Wingdings" w:hAnsi="Wingdings" w:hint="default"/>
+      </w:rPr>
+    </w:lvl>
+    <w:lvl w:ilvl="3" w:tplc="04090001" w:tentative="1">
+      <w:start w:val="1"/>
+      <w:numFmt w:val="bullet"/>
+      <w:lvlText w:val=""/>
+      <w:lvlJc w:val="left"/>
+      <w:pPr>
+        <w:ind w:left="2880" w:hanging="360"/>
+      </w:pPr>
+      <w:rPr>
+        <w:rFonts w:ascii="Symbol" w:hAnsi="Symbol" w:hint="default"/>
+      </w:rPr>
+    </w:lvl>
+    <w:lvl w:ilvl="4" w:tplc="04090003" w:tentative="1">
+      <w:start w:val="1"/>
+      <w:numFmt w:val="bullet"/>
+      <w:lvlText w:val="o"/>
+      <w:lvlJc w:val="left"/>
+      <w:pPr>
+        <w:ind w:left="3600" w:hanging="360"/>
+      </w:pPr>
+      <w:rPr>
+        <w:rFonts w:ascii="Courier New" w:hAnsi="Courier New" w:cs="Courier New" w:hint="default"/>
+      </w:rPr>
+    </w:lvl>
+    <w:lvl w:ilvl="5" w:tplc="04090005" w:tentative="1">
+      <w:start w:val="1"/>
+      <w:numFmt w:val="bullet"/>
+      <w:lvlText w:val=""/>
+      <w:lvlJc w:val="left"/>
+      <w:pPr>
+        <w:ind w:left="4320" w:hanging="360"/>
+      </w:pPr>
+      <w:rPr>
+        <w:rFonts w:ascii="Wingdings" w:hAnsi="Wingdings" w:hint="default"/>
+      </w:rPr>
+    </w:lvl>
+    <w:lvl w:ilvl="6" w:tplc="04090001" w:tentative="1">
+      <w:start w:val="1"/>
+      <w:numFmt w:val="bullet"/>
+      <w:lvlText w:val=""/>
+      <w:lvlJc w:val="left"/>
+      <w:pPr>
+        <w:ind w:left="5040" w:hanging="360"/>
+      </w:pPr>
+      <w:rPr>
+        <w:rFonts w:ascii="Symbol" w:hAnsi="Symbol" w:hint="default"/>
+      </w:rPr>
+    </w:lvl>
+    <w:lvl w:ilvl="7" w:tplc="04090003" w:tentative="1">
+      <w:start w:val="1"/>
+      <w:numFmt w:val="bullet"/>
+      <w:lvlText w:val="o"/>
+      <w:lvlJc w:val="left"/>
+      <w:pPr>
+        <w:ind w:left="5760" w:hanging="360"/>
+      </w:pPr>
+      <w:rPr>
+        <w:rFonts w:ascii="Courier New" w:hAnsi="Courier New" w:cs="Courier New" w:hint="default"/>
+      </w:rPr>
+    </w:lvl>
+    <w:lvl w:ilvl="8" w:tplc="04090005" w:tentative="1">
+      <w:start w:val="1"/>
+      <w:numFmt w:val="bullet"/>
+      <w:lvlText w:val=""/>
+      <w:lvlJc w:val="left"/>
+      <w:pPr>
+        <w:ind w:left="6480" w:hanging="360"/>
+      </w:pPr>
+      <w:rPr>
+        <w:rFonts w:ascii="Wingdings" w:hAnsi="Wingdings" w:hint="default"/>
+      </w:rPr>
+    </w:lvl>
+  </w:abstractNum>
+  <w:abstractNum w:abstractNumId="1" w15:restartNumberingAfterBreak="0">
+    <w:nsid w:val="12A97F39"/>
+    <w:multiLevelType w:val="hybridMultilevel"/>
+    <w:tmpl w:val="04C8E92C"/>
+    <w:lvl w:ilvl="0" w:tplc="04090001">
+      <w:start w:val="1"/>
+      <w:numFmt w:val="bullet"/>
+      <w:lvlText w:val=""/>
+      <w:lvlJc w:val="left"/>
+      <w:pPr>
+        <w:ind w:left="720" w:hanging="360"/>
+      </w:pPr>
+      <w:rPr>
+        <w:rFonts w:ascii="Symbol" w:hAnsi="Symbol" w:hint="default"/>
+      </w:rPr>
+    </w:lvl>
+    <w:lvl w:ilvl="1" w:tplc="04090003" w:tentative="1">
+      <w:start w:val="1"/>
+      <w:numFmt w:val="bullet"/>
+      <w:lvlText w:val="o"/>
+      <w:lvlJc w:val="left"/>
+      <w:pPr>
+        <w:ind w:left="1440" w:hanging="360"/>
+      </w:pPr>
+      <w:rPr>
+        <w:rFonts w:ascii="Courier New" w:hAnsi="Courier New" w:cs="Courier New" w:hint="default"/>
+      </w:rPr>
+    </w:lvl>
+    <w:lvl w:ilvl="2" w:tplc="04090005" w:tentative="1">
+      <w:start w:val="1"/>
+      <w:numFmt w:val="bullet"/>
+      <w:lvlText w:val=""/>
+      <w:lvlJc w:val="left"/>
+      <w:pPr>
+        <w:ind w:left="2160" w:hanging="360"/>
+      </w:pPr>
+      <w:rPr>
+        <w:rFonts w:ascii="Wingdings" w:hAnsi="Wingdings" w:hint="default"/>
+      </w:rPr>
+    </w:lvl>
+    <w:lvl w:ilvl="3" w:tplc="04090001" w:tentative="1">
+      <w:start w:val="1"/>
+      <w:numFmt w:val="bullet"/>
+      <w:lvlText w:val=""/>
+      <w:lvlJc w:val="left"/>
+      <w:pPr>
+        <w:ind w:left="2880" w:hanging="360"/>
+      </w:pPr>
+      <w:rPr>
+        <w:rFonts w:ascii="Symbol" w:hAnsi="Symbol" w:hint="default"/>
+      </w:rPr>
+    </w:lvl>
+    <w:lvl w:ilvl="4" w:tplc="04090003" w:tentative="1">
+      <w:start w:val="1"/>
+      <w:numFmt w:val="bullet"/>
+      <w:lvlText w:val="o"/>
+      <w:lvlJc w:val="left"/>
+      <w:pPr>
+        <w:ind w:left="3600" w:hanging="360"/>
+      </w:pPr>
+      <w:rPr>
+        <w:rFonts w:ascii="Courier New" w:hAnsi="Courier New" w:cs="Courier New" w:hint="default"/>
+      </w:rPr>
+    </w:lvl>
+    <w:lvl w:ilvl="5" w:tplc="04090005" w:tentative="1">
+      <w:start w:val="1"/>
+      <w:numFmt w:val="bullet"/>
+      <w:lvlText w:val=""/>
+      <w:lvlJc w:val="left"/>
+      <w:pPr>
+        <w:ind w:left="4320" w:hanging="360"/>
+      </w:pPr>
+      <w:rPr>
+        <w:rFonts w:ascii="Wingdings" w:hAnsi="Wingdings" w:hint="default"/>
+      </w:rPr>
+    </w:lvl>
+    <w:lvl w:ilvl="6" w:tplc="04090001" w:tentative="1">
+      <w:start w:val="1"/>
+      <w:numFmt w:val="bullet"/>
+      <w:lvlText w:val=""/>
+      <w:lvlJc w:val="left"/>
+      <w:pPr>
+        <w:ind w:left="5040" w:hanging="360"/>
+      </w:pPr>
+      <w:rPr>
+        <w:rFonts w:ascii="Symbol" w:hAnsi="Symbol" w:hint="default"/>
+      </w:rPr>
+    </w:lvl>
+    <w:lvl w:ilvl="7" w:tplc="04090003" w:tentative="1">
+      <w:start w:val="1"/>
+      <w:numFmt w:val="bullet"/>
+      <w:lvlText w:val="o"/>
+      <w:lvlJc w:val="left"/>
+      <w:pPr>
+        <w:ind w:left="5760" w:hanging="360"/>
+      </w:pPr>
+      <w:rPr>
+        <w:rFonts w:ascii="Courier New" w:hAnsi="Courier New" w:cs="Courier New" w:hint="default"/>
+      </w:rPr>
+    </w:lvl>
+    <w:lvl w:ilvl="8" w:tplc="04090005" w:tentative="1">
+      <w:start w:val="1"/>
+      <w:numFmt w:val="bullet"/>
+      <w:lvlText w:val=""/>
+      <w:lvlJc w:val="left"/>
+      <w:pPr>
+        <w:ind w:left="6480" w:hanging="360"/>
+      </w:pPr>
+      <w:rPr>
+        <w:rFonts w:ascii="Wingdings" w:hAnsi="Wingdings" w:hint="default"/>
+      </w:rPr>
+    </w:lvl>
+  </w:abstractNum>
+  <w:abstractNum w:abstractNumId="2" w15:restartNumberingAfterBreak="0">
+    <w:nsid w:val="18442EEA"/>
+    <w:multiLevelType w:val="hybridMultilevel"/>
+    <w:tmpl w:val="198C82DA"/>
+    <w:lvl w:ilvl="0" w:tplc="0409000F">
+      <w:start w:val="1"/>
+      <w:numFmt w:val="decimal"/>
+      <w:lvlText w:val="%1."/>
+      <w:lvlJc w:val="left"/>
+      <w:pPr>
+        <w:ind w:left="720" w:hanging="360"/>
+      </w:pPr>
+    </w:lvl>
+    <w:lvl w:ilvl="1" w:tplc="04090019" w:tentative="1">
+      <w:start w:val="1"/>
+      <w:numFmt w:val="lowerLetter"/>
+      <w:lvlText w:val="%2."/>
+      <w:lvlJc w:val="left"/>
+      <w:pPr>
+        <w:ind w:left="1440" w:hanging="360"/>
+      </w:pPr>
+    </w:lvl>
+    <w:lvl w:ilvl="2" w:tplc="0409001B" w:tentative="1">
+      <w:start w:val="1"/>
+      <w:numFmt w:val="lowerRoman"/>
+      <w:lvlText w:val="%3."/>
+      <w:lvlJc w:val="right"/>
+      <w:pPr>
+        <w:ind w:left="2160" w:hanging="180"/>
+      </w:pPr>
+    </w:lvl>
+    <w:lvl w:ilvl="3" w:tplc="0409000F" w:tentative="1">
+      <w:start w:val="1"/>
+      <w:numFmt w:val="decimal"/>
+      <w:lvlText w:val="%4."/>
+      <w:lvlJc w:val="left"/>
+      <w:pPr>
+        <w:ind w:left="2880" w:hanging="360"/>
+      </w:pPr>
+    </w:lvl>
+    <w:lvl w:ilvl="4" w:tplc="04090019" w:tentative="1">
+      <w:start w:val="1"/>
+      <w:numFmt w:val="lowerLetter"/>
+      <w:lvlText w:val="%5."/>
+      <w:lvlJc w:val="left"/>
+      <w:pPr>
+        <w:ind w:left="3600" w:hanging="360"/>
+      </w:pPr>
+    </w:lvl>
+    <w:lvl w:ilvl="5" w:tplc="0409001B" w:tentative="1">
+      <w:start w:val="1"/>
+      <w:numFmt w:val="lowerRoman"/>
+      <w:lvlText w:val="%6."/>
+      <w:lvlJc w:val="right"/>
+      <w:pPr>
+        <w:ind w:left="4320" w:hanging="180"/>
+      </w:pPr>
+    </w:lvl>
+    <w:lvl w:ilvl="6" w:tplc="0409000F" w:tentative="1">
+      <w:start w:val="1"/>
+      <w:numFmt w:val="decimal"/>
+      <w:lvlText w:val="%7."/>
+      <w:lvlJc w:val="left"/>
+      <w:pPr>
+        <w:ind w:left="5040" w:hanging="360"/>
+      </w:pPr>
+    </w:lvl>
+    <w:lvl w:ilvl="7" w:tplc="04090019" w:tentative="1">
+      <w:start w:val="1"/>
+      <w:numFmt w:val="lowerLetter"/>
+      <w:lvlText w:val="%8."/>
+      <w:lvlJc w:val="left"/>
+      <w:pPr>
+        <w:ind w:left="5760" w:hanging="360"/>
+      </w:pPr>
+    </w:lvl>
+    <w:lvl w:ilvl="8" w:tplc="0409001B" w:tentative="1">
+      <w:start w:val="1"/>
+      <w:numFmt w:val="lowerRoman"/>
+      <w:lvlText w:val="%9."/>
+      <w:lvlJc w:val="right"/>
+      <w:pPr>
+        <w:ind w:left="6480" w:hanging="180"/>
+      </w:pPr>
+    </w:lvl>
+  </w:abstractNum>
+  <w:abstractNum w:abstractNumId="3" w15:restartNumberingAfterBreak="0">
+    <w:nsid w:val="1A240D68"/>
+    <w:multiLevelType w:val="hybridMultilevel"/>
+    <w:tmpl w:val="F3547572"/>
+    <w:lvl w:ilvl="0" w:tplc="04090001">
+      <w:start w:val="1"/>
+      <w:numFmt w:val="bullet"/>
+      <w:lvlText w:val=""/>
+      <w:lvlJc w:val="left"/>
+      <w:pPr>
+        <w:ind w:left="960" w:hanging="360"/>
+      </w:pPr>
+      <w:rPr>
+        <w:rFonts w:ascii="Symbol" w:hAnsi="Symbol" w:hint="default"/>
+      </w:rPr>
+    </w:lvl>
+    <w:lvl w:ilvl="1" w:tplc="04090003" w:tentative="1">
+      <w:start w:val="1"/>
+      <w:numFmt w:val="bullet"/>
+      <w:lvlText w:val="o"/>
+      <w:lvlJc w:val="left"/>
+      <w:pPr>
+        <w:ind w:left="1680" w:hanging="360"/>
+      </w:pPr>
+      <w:rPr>
+        <w:rFonts w:ascii="Courier New" w:hAnsi="Courier New" w:cs="Courier New" w:hint="default"/>
+      </w:rPr>
+    </w:lvl>
+    <w:lvl w:ilvl="2" w:tplc="04090005" w:tentative="1">
+      <w:start w:val="1"/>
+      <w:numFmt w:val="bullet"/>
+      <w:lvlText w:val=""/>
+      <w:lvlJc w:val="left"/>
+      <w:pPr>
+        <w:ind w:left="2400" w:hanging="360"/>
+      </w:pPr>
+      <w:rPr>
+        <w:rFonts w:ascii="Wingdings" w:hAnsi="Wingdings" w:hint="default"/>
+      </w:rPr>
+    </w:lvl>
+    <w:lvl w:ilvl="3" w:tplc="04090001" w:tentative="1">
+      <w:start w:val="1"/>
+      <w:numFmt w:val="bullet"/>
+      <w:lvlText w:val=""/>
+      <w:lvlJc w:val="left"/>
+      <w:pPr>
+        <w:ind w:left="3120" w:hanging="360"/>
+      </w:pPr>
+      <w:rPr>
+        <w:rFonts w:ascii="Symbol" w:hAnsi="Symbol" w:hint="default"/>
+      </w:rPr>
+    </w:lvl>
+    <w:lvl w:ilvl="4" w:tplc="04090003" w:tentative="1">
+      <w:start w:val="1"/>
+      <w:numFmt w:val="bullet"/>
+      <w:lvlText w:val="o"/>
+      <w:lvlJc w:val="left"/>
+      <w:pPr>
+        <w:ind w:left="3840" w:hanging="360"/>
+      </w:pPr>
+      <w:rPr>
+        <w:rFonts w:ascii="Courier New" w:hAnsi="Courier New" w:cs="Courier New" w:hint="default"/>
+      </w:rPr>
+    </w:lvl>
+    <w:lvl w:ilvl="5" w:tplc="04090005" w:tentative="1">
+      <w:start w:val="1"/>
+      <w:numFmt w:val="bullet"/>
+      <w:lvlText w:val=""/>
+      <w:lvlJc w:val="left"/>
+      <w:pPr>
+        <w:ind w:left="4560" w:hanging="360"/>
+      </w:pPr>
+      <w:rPr>
+        <w:rFonts w:ascii="Wingdings" w:hAnsi="Wingdings" w:hint="default"/>
+      </w:rPr>
+    </w:lvl>
+    <w:lvl w:ilvl="6" w:tplc="04090001" w:tentative="1">
+      <w:start w:val="1"/>
+      <w:numFmt w:val="bullet"/>
+      <w:lvlText w:val=""/>
+      <w:lvlJc w:val="left"/>
+      <w:pPr>
+        <w:ind w:left="5280" w:hanging="360"/>
+      </w:pPr>
+      <w:rPr>
+        <w:rFonts w:ascii="Symbol" w:hAnsi="Symbol" w:hint="default"/>
+      </w:rPr>
+    </w:lvl>
+    <w:lvl w:ilvl="7" w:tplc="04090003" w:tentative="1">
+      <w:start w:val="1"/>
+      <w:numFmt w:val="bullet"/>
+      <w:lvlText w:val="o"/>
+      <w:lvlJc w:val="left"/>
+      <w:pPr>
+        <w:ind w:left="6000" w:hanging="360"/>
+      </w:pPr>
+      <w:rPr>
+        <w:rFonts w:ascii="Courier New" w:hAnsi="Courier New" w:cs="Courier New" w:hint="default"/>
+      </w:rPr>
+    </w:lvl>
+    <w:lvl w:ilvl="8" w:tplc="04090005" w:tentative="1">
+      <w:start w:val="1"/>
+      <w:numFmt w:val="bullet"/>
+      <w:lvlText w:val=""/>
+      <w:lvlJc w:val="left"/>
+      <w:pPr>
+        <w:ind w:left="6720" w:hanging="360"/>
+      </w:pPr>
+      <w:rPr>
+        <w:rFonts w:ascii="Wingdings" w:hAnsi="Wingdings" w:hint="default"/>
+      </w:rPr>
+    </w:lvl>
+  </w:abstractNum>
+  <w:abstractNum w:abstractNumId="4" w15:restartNumberingAfterBreak="0">
+    <w:nsid w:val="570365F6"/>
+    <w:multiLevelType w:val="hybridMultilevel"/>
+    <w:tmpl w:val="B31CA4F8"/>
+    <w:lvl w:ilvl="0" w:tplc="04090001">
+      <w:start w:val="1"/>
+      <w:numFmt w:val="bullet"/>
+      <w:lvlText w:val=""/>
+      <w:lvlJc w:val="left"/>
+      <w:pPr>
+        <w:ind w:left="720" w:hanging="360"/>
+      </w:pPr>
+      <w:rPr>
+        <w:rFonts w:ascii="Symbol" w:hAnsi="Symbol" w:hint="default"/>
+      </w:rPr>
+    </w:lvl>
+    <w:lvl w:ilvl="1" w:tplc="04090003" w:tentative="1">
+      <w:start w:val="1"/>
+      <w:numFmt w:val="bullet"/>
+      <w:lvlText w:val="o"/>
+      <w:lvlJc w:val="left"/>
+      <w:pPr>
+        <w:ind w:left="1440" w:hanging="360"/>
+      </w:pPr>
+      <w:rPr>
+        <w:rFonts w:ascii="Courier New" w:hAnsi="Courier New" w:cs="Courier New" w:hint="default"/>
+      </w:rPr>
+    </w:lvl>
+    <w:lvl w:ilvl="2" w:tplc="04090005" w:tentative="1">
+      <w:start w:val="1"/>
+      <w:numFmt w:val="bullet"/>
+      <w:lvlText w:val=""/>
+      <w:lvlJc w:val="left"/>
+      <w:pPr>
+        <w:ind w:left="2160" w:hanging="360"/>
+      </w:pPr>
+      <w:rPr>
+        <w:rFonts w:ascii="Wingdings" w:hAnsi="Wingdings" w:hint="default"/>
+      </w:rPr>
+    </w:lvl>
+    <w:lvl w:ilvl="3" w:tplc="04090001" w:tentative="1">
+      <w:start w:val="1"/>
+      <w:numFmt w:val="bullet"/>
+      <w:lvlText w:val=""/>
+      <w:lvlJc w:val="left"/>
+      <w:pPr>
+        <w:ind w:left="2880" w:hanging="360"/>
+      </w:pPr>
+      <w:rPr>
+        <w:rFonts w:ascii="Symbol" w:hAnsi="Symbol" w:hint="default"/>
+      </w:rPr>
+    </w:lvl>
+    <w:lvl w:ilvl="4" w:tplc="04090003" w:tentative="1">
+      <w:start w:val="1"/>
+      <w:numFmt w:val="bullet"/>
+      <w:lvlText w:val="o"/>
+      <w:lvlJc w:val="left"/>
+      <w:pPr>
+        <w:ind w:left="3600" w:hanging="360"/>
+      </w:pPr>
+      <w:rPr>
+        <w:rFonts w:ascii="Courier New" w:hAnsi="Courier New" w:cs="Courier New" w:hint="default"/>
+      </w:rPr>
+    </w:lvl>
+    <w:lvl w:ilvl="5" w:tplc="04090005" w:tentative="1">
+      <w:start w:val="1"/>
+      <w:numFmt w:val="bullet"/>
+      <w:lvlText w:val=""/>
+      <w:lvlJc w:val="left"/>
+      <w:pPr>
+        <w:ind w:left="4320" w:hanging="360"/>
+      </w:pPr>
+      <w:rPr>
+        <w:rFonts w:ascii="Wingdings" w:hAnsi="Wingdings" w:hint="default"/>
+      </w:rPr>
+    </w:lvl>
+    <w:lvl w:ilvl="6" w:tplc="04090001" w:tentative="1">
+      <w:start w:val="1"/>
+      <w:numFmt w:val="bullet"/>
+      <w:lvlText w:val=""/>
+      <w:lvlJc w:val="left"/>
+      <w:pPr>
+        <w:ind w:left="5040" w:hanging="360"/>
+      </w:pPr>
+      <w:rPr>
+        <w:rFonts w:ascii="Symbol" w:hAnsi="Symbol" w:hint="default"/>
+      </w:rPr>
+    </w:lvl>
+    <w:lvl w:ilvl="7" w:tplc="04090003" w:tentative="1">
+      <w:start w:val="1"/>
+      <w:numFmt w:val="bullet"/>
+      <w:lvlText w:val="o"/>
+      <w:lvlJc w:val="left"/>
+      <w:pPr>
+        <w:ind w:left="5760" w:hanging="360"/>
+      </w:pPr>
+      <w:rPr>
+        <w:rFonts w:ascii="Courier New" w:hAnsi="Courier New" w:cs="Courier New" w:hint="default"/>
+      </w:rPr>
+    </w:lvl>
+    <w:lvl w:ilvl="8" w:tplc="04090005" w:tentative="1">
+      <w:start w:val="1"/>
+      <w:numFmt w:val="bullet"/>
+      <w:lvlText w:val=""/>
+      <w:lvlJc w:val="left"/>
+      <w:pPr>
+        <w:ind w:left="6480" w:hanging="360"/>
+      </w:pPr>
+      <w:rPr>
+        <w:rFonts w:ascii="Wingdings" w:hAnsi="Wingdings" w:hint="default"/>
+      </w:rPr>
+    </w:lvl>
+  </w:abstractNum>
+  <w:num w:numId="1">
+    <w:abstractNumId w:val="1"/>
+  </w:num>
+  <w:num w:numId="2">
+    <w:abstractNumId w:val="0"/>
+  </w:num>
+  <w:num w:numId="3">
+    <w:abstractNumId w:val="4"/>
+  </w:num>
+  <w:num w:numId="4">
+    <w:abstractNumId w:val="3"/>
+  </w:num>
+  <w:num w:numId="5">
+    <w:abstractNumId w:val="2"/>
+  </w:num>
+</w:numbering>
 </file>
 
 <file path=word/styles.xml><?xml version="1.0" encoding="utf-8"?>
@@ -484,7 +2744,6 @@
   <w:style w:type="character" w:default="1" w:styleId="DefaultParagraphFont">
     <w:name w:val="Default Paragraph Font"/>
     <w:uiPriority w:val="1"/>
-    <w:semiHidden/>
     <w:unhideWhenUsed/>
   </w:style>
   <w:style w:type="table" w:default="1" w:styleId="TableNormal">
@@ -507,6 +2766,105 @@
     <w:uiPriority w:val="99"/>
     <w:semiHidden/>
     <w:unhideWhenUsed/>
+  </w:style>
+  <w:style w:type="paragraph" w:styleId="Title">
+    <w:name w:val="Title"/>
+    <w:basedOn w:val="Normal"/>
+    <w:next w:val="Normal"/>
+    <w:link w:val="TitleChar"/>
+    <w:uiPriority w:val="10"/>
+    <w:qFormat/>
+    <w:rsid w:val="00091845"/>
+    <w:pPr>
+      <w:spacing w:after="0" w:line="240" w:lineRule="auto"/>
+      <w:contextualSpacing/>
+    </w:pPr>
+    <w:rPr>
+      <w:rFonts w:asciiTheme="majorHAnsi" w:eastAsiaTheme="majorEastAsia" w:hAnsiTheme="majorHAnsi" w:cstheme="majorBidi"/>
+      <w:spacing w:val="-10"/>
+      <w:kern w:val="28"/>
+      <w:sz w:val="56"/>
+      <w:szCs w:val="56"/>
+    </w:rPr>
+  </w:style>
+  <w:style w:type="character" w:customStyle="1" w:styleId="TitleChar">
+    <w:name w:val="Title Char"/>
+    <w:basedOn w:val="DefaultParagraphFont"/>
+    <w:link w:val="Title"/>
+    <w:uiPriority w:val="10"/>
+    <w:rsid w:val="00091845"/>
+    <w:rPr>
+      <w:rFonts w:asciiTheme="majorHAnsi" w:eastAsiaTheme="majorEastAsia" w:hAnsiTheme="majorHAnsi" w:cstheme="majorBidi"/>
+      <w:spacing w:val="-10"/>
+      <w:kern w:val="28"/>
+      <w:sz w:val="56"/>
+      <w:szCs w:val="56"/>
+    </w:rPr>
+  </w:style>
+  <w:style w:type="paragraph" w:styleId="Subtitle">
+    <w:name w:val="Subtitle"/>
+    <w:basedOn w:val="Normal"/>
+    <w:next w:val="Normal"/>
+    <w:link w:val="SubtitleChar"/>
+    <w:uiPriority w:val="11"/>
+    <w:qFormat/>
+    <w:rsid w:val="00091845"/>
+    <w:pPr>
+      <w:numPr>
+        <w:ilvl w:val="1"/>
+      </w:numPr>
+    </w:pPr>
+    <w:rPr>
+      <w:rFonts w:eastAsiaTheme="minorEastAsia"/>
+      <w:color w:val="5A5A5A" w:themeColor="text1" w:themeTint="A5"/>
+      <w:spacing w:val="15"/>
+    </w:rPr>
+  </w:style>
+  <w:style w:type="character" w:customStyle="1" w:styleId="SubtitleChar">
+    <w:name w:val="Subtitle Char"/>
+    <w:basedOn w:val="DefaultParagraphFont"/>
+    <w:link w:val="Subtitle"/>
+    <w:uiPriority w:val="11"/>
+    <w:rsid w:val="00091845"/>
+    <w:rPr>
+      <w:rFonts w:eastAsiaTheme="minorEastAsia"/>
+      <w:color w:val="5A5A5A" w:themeColor="text1" w:themeTint="A5"/>
+      <w:spacing w:val="15"/>
+    </w:rPr>
+  </w:style>
+  <w:style w:type="paragraph" w:styleId="ListParagraph">
+    <w:name w:val="List Paragraph"/>
+    <w:basedOn w:val="Normal"/>
+    <w:uiPriority w:val="34"/>
+    <w:qFormat/>
+    <w:rsid w:val="009D4C7B"/>
+    <w:pPr>
+      <w:ind w:left="720"/>
+      <w:contextualSpacing/>
+    </w:pPr>
+  </w:style>
+  <w:style w:type="character" w:styleId="Hyperlink">
+    <w:name w:val="Hyperlink"/>
+    <w:basedOn w:val="DefaultParagraphFont"/>
+    <w:uiPriority w:val="99"/>
+    <w:unhideWhenUsed/>
+    <w:rsid w:val="002C7870"/>
+    <w:rPr>
+      <w:color w:val="0563C1" w:themeColor="hyperlink"/>
+      <w:u w:val="single"/>
+    </w:rPr>
+  </w:style>
+  <w:style w:type="character" w:styleId="UnresolvedMention">
+    <w:name w:val="Unresolved Mention"/>
+    <w:basedOn w:val="DefaultParagraphFont"/>
+    <w:uiPriority w:val="99"/>
+    <w:semiHidden/>
+    <w:unhideWhenUsed/>
+    <w:rsid w:val="002C7870"/>
+    <w:rPr>
+      <w:color w:val="605E5C"/>
+      <w:shd w:val="clear" w:color="auto" w:fill="E1DFDD"/>
+    </w:rPr>
   </w:style>
 </w:styles>
 </file>

</xml_diff>